<commit_message>
Added second laboratory description
</commit_message>
<xml_diff>
--- a/Takeaway materials/HOL_2.docx
+++ b/Takeaway materials/HOL_2.docx
@@ -101,19 +101,468 @@
         </w:rPr>
         <w:t>.</w:t>
       </w:r>
-      <w:bookmarkStart w:id="0" w:name="_GoBack"/>
-      <w:bookmarkEnd w:id="0"/>
-    </w:p>
-    <w:p>
-      <w:pPr>
-        <w:ind w:left="720" w:hanging="360"/>
-      </w:pPr>
-    </w:p>
-    <w:p>
-      <w:pPr>
-        <w:ind w:left="720" w:hanging="360"/>
-      </w:pPr>
-    </w:p>
+    </w:p>
+    <w:p/>
+    <w:p>
+      <w:r>
+        <w:t>В этой работе мы</w:t>
+      </w:r>
+      <w:r>
+        <w:t xml:space="preserve"> </w:t>
+      </w:r>
+      <w:r>
+        <w:t xml:space="preserve">познакомимся с </w:t>
+      </w:r>
+      <w:r>
+        <w:t xml:space="preserve">основами разработки </w:t>
+      </w:r>
+      <w:r>
+        <w:rPr>
+          <w:lang w:val="en-US"/>
+        </w:rPr>
+        <w:t>PaaS</w:t>
+      </w:r>
+      <w:r>
+        <w:t xml:space="preserve"> </w:t>
+      </w:r>
+      <w:r>
+        <w:t>приложений</w:t>
+      </w:r>
+      <w:r>
+        <w:t>.</w:t>
+      </w:r>
+      <w:r>
+        <w:t xml:space="preserve"> Реализуем собственное </w:t>
+      </w:r>
+      <w:r>
+        <w:rPr>
+          <w:lang w:val="en-US"/>
+        </w:rPr>
+        <w:t>ASP</w:t>
+      </w:r>
+      <w:r>
+        <w:t>.</w:t>
+      </w:r>
+      <w:r>
+        <w:rPr>
+          <w:lang w:val="en-US"/>
+        </w:rPr>
+        <w:t>Net</w:t>
+      </w:r>
+      <w:r>
+        <w:t xml:space="preserve"> </w:t>
+      </w:r>
+      <w:r>
+        <w:t xml:space="preserve">приложение и развернём его в </w:t>
+      </w:r>
+      <w:r>
+        <w:rPr>
+          <w:lang w:val="en-US"/>
+        </w:rPr>
+        <w:t>Azure</w:t>
+      </w:r>
+      <w:r>
+        <w:t>.</w:t>
+      </w:r>
+    </w:p>
+    <w:p>
+      <w:r>
+        <w:t>Что конкретно мы сделаем:</w:t>
+      </w:r>
+    </w:p>
+    <w:p>
+      <w:pPr>
+        <w:pStyle w:val="ListParagraph"/>
+        <w:numPr>
+          <w:ilvl w:val="0"/>
+          <w:numId w:val="3"/>
+        </w:numPr>
+      </w:pPr>
+      <w:r>
+        <w:t>Удостоверимся в том, что приложение работает локально</w:t>
+      </w:r>
+      <w:r>
+        <w:t xml:space="preserve"> </w:t>
+      </w:r>
+      <w:r>
+        <w:t>и познакомимся с его функционалом</w:t>
+      </w:r>
+    </w:p>
+    <w:p>
+      <w:pPr>
+        <w:pStyle w:val="ListParagraph"/>
+        <w:numPr>
+          <w:ilvl w:val="0"/>
+          <w:numId w:val="3"/>
+        </w:numPr>
+        <w:rPr>
+          <w:lang w:val="en-US"/>
+        </w:rPr>
+      </w:pPr>
+      <w:r>
+        <w:t>Создадим</w:t>
+      </w:r>
+      <w:r>
+        <w:rPr>
+          <w:lang w:val="en-US"/>
+        </w:rPr>
+        <w:t xml:space="preserve"> </w:t>
+      </w:r>
+      <w:r>
+        <w:rPr>
+          <w:lang w:val="en-US"/>
+        </w:rPr>
+        <w:t xml:space="preserve">Web Application </w:t>
+      </w:r>
+      <w:r>
+        <w:t>на</w:t>
+      </w:r>
+      <w:r>
+        <w:rPr>
+          <w:lang w:val="en-US"/>
+        </w:rPr>
+        <w:t xml:space="preserve"> </w:t>
+      </w:r>
+      <w:r>
+        <w:rPr>
+          <w:lang w:val="en-US"/>
+        </w:rPr>
+        <w:t>Azure Portal</w:t>
+      </w:r>
+    </w:p>
+    <w:p>
+      <w:pPr>
+        <w:pStyle w:val="ListParagraph"/>
+        <w:numPr>
+          <w:ilvl w:val="0"/>
+          <w:numId w:val="3"/>
+        </w:numPr>
+      </w:pPr>
+      <w:r>
+        <w:t>Развернём наше приложение в облаке</w:t>
+      </w:r>
+    </w:p>
+    <w:p>
+      <w:pPr>
+        <w:pStyle w:val="ListParagraph"/>
+        <w:numPr>
+          <w:ilvl w:val="0"/>
+          <w:numId w:val="3"/>
+        </w:numPr>
+      </w:pPr>
+      <w:r>
+        <w:t>Убедимся в том, что оно доступно извне</w:t>
+      </w:r>
+    </w:p>
+    <w:p/>
+    <w:p>
+      <w:pPr>
+        <w:pBdr>
+          <w:top w:val="single" w:sz="4" w:space="0" w:color="auto"/>
+          <w:left w:val="single" w:sz="4" w:space="4" w:color="auto"/>
+          <w:bottom w:val="single" w:sz="4" w:space="1" w:color="auto"/>
+          <w:right w:val="single" w:sz="4" w:space="4" w:color="auto"/>
+        </w:pBdr>
+        <w:rPr>
+          <w:rStyle w:val="Emphasis"/>
+        </w:rPr>
+      </w:pPr>
+      <w:r>
+        <w:rPr>
+          <w:rStyle w:val="Emphasis"/>
+        </w:rPr>
+        <w:t>Примечание!</w:t>
+      </w:r>
+    </w:p>
+    <w:p>
+      <w:pPr>
+        <w:pBdr>
+          <w:top w:val="single" w:sz="4" w:space="0" w:color="auto"/>
+          <w:left w:val="single" w:sz="4" w:space="4" w:color="auto"/>
+          <w:bottom w:val="single" w:sz="4" w:space="1" w:color="auto"/>
+          <w:right w:val="single" w:sz="4" w:space="4" w:color="auto"/>
+        </w:pBdr>
+        <w:rPr>
+          <w:rStyle w:val="Emphasis"/>
+        </w:rPr>
+      </w:pPr>
+      <w:r>
+        <w:rPr>
+          <w:rStyle w:val="Emphasis"/>
+        </w:rPr>
+        <w:t>В данной работе, а также в ряде последующих</w:t>
+      </w:r>
+      <w:r>
+        <w:rPr>
+          <w:rStyle w:val="Emphasis"/>
+        </w:rPr>
+        <w:t>,</w:t>
+      </w:r>
+      <w:r>
+        <w:rPr>
+          <w:rStyle w:val="Emphasis"/>
+        </w:rPr>
+        <w:t xml:space="preserve"> нам потребуется </w:t>
+      </w:r>
+      <w:r>
+        <w:rPr>
+          <w:rStyle w:val="Emphasis"/>
+        </w:rPr>
+        <w:t xml:space="preserve">использовать уникальные имена для сервисов в </w:t>
+      </w:r>
+      <w:proofErr w:type="spellStart"/>
+      <w:r>
+        <w:rPr>
+          <w:rStyle w:val="Emphasis"/>
+        </w:rPr>
+        <w:t>Azure</w:t>
+      </w:r>
+      <w:proofErr w:type="spellEnd"/>
+      <w:r>
+        <w:rPr>
+          <w:rStyle w:val="Emphasis"/>
+        </w:rPr>
+        <w:t xml:space="preserve"> (для </w:t>
+      </w:r>
+      <w:proofErr w:type="spellStart"/>
+      <w:r>
+        <w:rPr>
+          <w:rStyle w:val="Emphasis"/>
+        </w:rPr>
+        <w:t>Web</w:t>
+      </w:r>
+      <w:proofErr w:type="spellEnd"/>
+      <w:r>
+        <w:rPr>
+          <w:rStyle w:val="Emphasis"/>
+        </w:rPr>
+        <w:t xml:space="preserve"> </w:t>
+      </w:r>
+      <w:proofErr w:type="spellStart"/>
+      <w:r>
+        <w:rPr>
+          <w:rStyle w:val="Emphasis"/>
+        </w:rPr>
+        <w:t>App</w:t>
+      </w:r>
+      <w:proofErr w:type="spellEnd"/>
+      <w:r>
+        <w:rPr>
+          <w:rStyle w:val="Emphasis"/>
+        </w:rPr>
+        <w:t xml:space="preserve">, </w:t>
+      </w:r>
+      <w:proofErr w:type="spellStart"/>
+      <w:r>
+        <w:rPr>
+          <w:rStyle w:val="Emphasis"/>
+        </w:rPr>
+        <w:t>Storage</w:t>
+      </w:r>
+      <w:proofErr w:type="spellEnd"/>
+      <w:r>
+        <w:rPr>
+          <w:rStyle w:val="Emphasis"/>
+        </w:rPr>
+        <w:t xml:space="preserve"> </w:t>
+      </w:r>
+      <w:proofErr w:type="spellStart"/>
+      <w:r>
+        <w:rPr>
+          <w:rStyle w:val="Emphasis"/>
+        </w:rPr>
+        <w:t>Account</w:t>
+      </w:r>
+      <w:proofErr w:type="spellEnd"/>
+      <w:r>
+        <w:rPr>
+          <w:rStyle w:val="Emphasis"/>
+        </w:rPr>
+        <w:t xml:space="preserve">, </w:t>
+      </w:r>
+      <w:r>
+        <w:rPr>
+          <w:rStyle w:val="Emphasis"/>
+        </w:rPr>
+        <w:t>…</w:t>
+      </w:r>
+      <w:r>
+        <w:rPr>
+          <w:rStyle w:val="Emphasis"/>
+        </w:rPr>
+        <w:t>)</w:t>
+      </w:r>
+      <w:r>
+        <w:rPr>
+          <w:rStyle w:val="Emphasis"/>
+        </w:rPr>
+        <w:t>. В некоторых случаях инструменты предлагают сгенерировать эти имена автоматически, но увы – не всегда. Поэтому, заранее придумайте такое уникальное имя, например по схеме:</w:t>
+      </w:r>
+    </w:p>
+    <w:p>
+      <w:pPr>
+        <w:pBdr>
+          <w:top w:val="single" w:sz="4" w:space="0" w:color="auto"/>
+          <w:left w:val="single" w:sz="4" w:space="4" w:color="auto"/>
+          <w:bottom w:val="single" w:sz="4" w:space="1" w:color="auto"/>
+          <w:right w:val="single" w:sz="4" w:space="4" w:color="auto"/>
+        </w:pBdr>
+        <w:jc w:val="center"/>
+        <w:rPr>
+          <w:i/>
+          <w:iCs/>
+        </w:rPr>
+      </w:pPr>
+      <w:proofErr w:type="spellStart"/>
+      <w:proofErr w:type="gramStart"/>
+      <w:r>
+        <w:rPr>
+          <w:rStyle w:val="Emphasis"/>
+        </w:rPr>
+        <w:t>AzureWorkshop</w:t>
+      </w:r>
+      <w:proofErr w:type="spellEnd"/>
+      <w:r>
+        <w:rPr>
+          <w:rStyle w:val="Emphasis"/>
+        </w:rPr>
+        <w:t>&lt;</w:t>
+      </w:r>
+      <w:proofErr w:type="spellStart"/>
+      <w:proofErr w:type="gramEnd"/>
+      <w:r>
+        <w:rPr>
+          <w:rStyle w:val="Emphasis"/>
+        </w:rPr>
+        <w:t>ВашеИмя</w:t>
+      </w:r>
+      <w:proofErr w:type="spellEnd"/>
+      <w:r>
+        <w:rPr>
+          <w:rStyle w:val="Emphasis"/>
+        </w:rPr>
+        <w:t>&gt;&lt;</w:t>
+      </w:r>
+      <w:proofErr w:type="spellStart"/>
+      <w:r>
+        <w:rPr>
+          <w:rStyle w:val="Emphasis"/>
+        </w:rPr>
+        <w:t>ДатаРождения</w:t>
+      </w:r>
+      <w:proofErr w:type="spellEnd"/>
+      <w:r>
+        <w:rPr>
+          <w:rStyle w:val="Emphasis"/>
+        </w:rPr>
+        <w:t>/</w:t>
+      </w:r>
+      <w:proofErr w:type="spellStart"/>
+      <w:r>
+        <w:rPr>
+          <w:rStyle w:val="Emphasis"/>
+        </w:rPr>
+        <w:t>ИлиПростоНаборЦифр</w:t>
+      </w:r>
+      <w:proofErr w:type="spellEnd"/>
+      <w:r>
+        <w:rPr>
+          <w:rStyle w:val="Emphasis"/>
+        </w:rPr>
+        <w:t>&gt;</w:t>
+      </w:r>
+      <w:r>
+        <w:br w:type="page"/>
+      </w:r>
+    </w:p>
+    <w:p>
+      <w:pPr>
+        <w:pStyle w:val="Heading1"/>
+      </w:pPr>
+      <w:r>
+        <w:lastRenderedPageBreak/>
+        <w:t>Задание</w:t>
+      </w:r>
+      <w:r>
+        <w:t xml:space="preserve"> 01. </w:t>
+      </w:r>
+      <w:r>
+        <w:t>Ознакомление с приложением</w:t>
+      </w:r>
+    </w:p>
+    <w:p>
+      <w:pPr>
+        <w:rPr>
+          <w:rStyle w:val="IntenseEmphasis"/>
+        </w:rPr>
+      </w:pPr>
+      <w:r>
+        <w:rPr>
+          <w:rStyle w:val="IntenseEmphasis"/>
+        </w:rPr>
+        <w:t>В этом задании мы</w:t>
+      </w:r>
+      <w:r>
+        <w:rPr>
+          <w:rStyle w:val="IntenseEmphasis"/>
+        </w:rPr>
+        <w:t xml:space="preserve"> ознакомимся с шаблоном приложения </w:t>
+      </w:r>
+      <w:r>
+        <w:rPr>
+          <w:rStyle w:val="IntenseEmphasis"/>
+          <w:lang w:val="en-US"/>
+        </w:rPr>
+        <w:t>ASP</w:t>
+      </w:r>
+      <w:r>
+        <w:rPr>
+          <w:rStyle w:val="IntenseEmphasis"/>
+        </w:rPr>
+        <w:t>.</w:t>
+      </w:r>
+      <w:r>
+        <w:rPr>
+          <w:rStyle w:val="IntenseEmphasis"/>
+          <w:lang w:val="en-US"/>
+        </w:rPr>
+        <w:t>Net</w:t>
+      </w:r>
+      <w:r>
+        <w:rPr>
+          <w:rStyle w:val="IntenseEmphasis"/>
+        </w:rPr>
+        <w:t xml:space="preserve"> </w:t>
+      </w:r>
+      <w:r>
+        <w:rPr>
+          <w:rStyle w:val="IntenseEmphasis"/>
+          <w:lang w:val="en-US"/>
+        </w:rPr>
+        <w:t>MVC</w:t>
+      </w:r>
+      <w:r>
+        <w:rPr>
+          <w:rStyle w:val="IntenseEmphasis"/>
+        </w:rPr>
+        <w:t xml:space="preserve">, которое мы будем </w:t>
+      </w:r>
+      <w:proofErr w:type="spellStart"/>
+      <w:r>
+        <w:rPr>
+          <w:rStyle w:val="IntenseEmphasis"/>
+        </w:rPr>
+        <w:t>переиспользовать</w:t>
+      </w:r>
+      <w:proofErr w:type="spellEnd"/>
+      <w:r>
+        <w:rPr>
+          <w:rStyle w:val="IntenseEmphasis"/>
+        </w:rPr>
+        <w:t xml:space="preserve"> и модифицировать в последующих задачах.</w:t>
+      </w:r>
+    </w:p>
+    <w:p/>
     <w:p>
       <w:pPr>
         <w:pStyle w:val="ListParagraph"/>
@@ -121,43 +570,28 @@
           <w:ilvl w:val="0"/>
           <w:numId w:val="1"/>
         </w:numPr>
-      </w:pPr>
-      <w:proofErr w:type="spellStart"/>
-      <w:r>
-        <w:t>Склонируйте</w:t>
-      </w:r>
-      <w:proofErr w:type="spellEnd"/>
-      <w:r>
-        <w:t xml:space="preserve"> шаблоны приложения, которое мы будем разрабатывать, из данного </w:t>
-      </w:r>
-      <w:proofErr w:type="spellStart"/>
-      <w:r>
-        <w:t>GitHub</w:t>
-      </w:r>
-      <w:proofErr w:type="spellEnd"/>
-      <w:r>
-        <w:t xml:space="preserve"> репозитория: </w:t>
-      </w:r>
-      <w:hyperlink r:id="rId8">
-        <w:r>
-          <w:rPr>
-            <w:rStyle w:val="Hyperlink"/>
-            <w:rFonts w:ascii="Calibri" w:eastAsia="Calibri" w:hAnsi="Calibri" w:cs="Calibri"/>
-          </w:rPr>
-          <w:t>https://epa.ms/azure-workshop-templates</w:t>
-        </w:r>
-      </w:hyperlink>
-      <w:r>
-        <w:t xml:space="preserve"> при помощи удобного вам </w:t>
-      </w:r>
-      <w:proofErr w:type="spellStart"/>
-      <w:r>
-        <w:t>git</w:t>
-      </w:r>
-      <w:proofErr w:type="spellEnd"/>
-      <w:r>
-        <w:t xml:space="preserve"> клиента.</w:t>
-      </w:r>
+        <w:rPr>
+          <w:i/>
+        </w:rPr>
+      </w:pPr>
+      <w:r>
+        <w:t xml:space="preserve">Перейдите в директорию </w:t>
+      </w:r>
+      <w:proofErr w:type="gramStart"/>
+      <w:r>
+        <w:rPr>
+          <w:i/>
+        </w:rPr>
+        <w:t>01.</w:t>
+      </w:r>
+      <w:r>
+        <w:rPr>
+          <w:i/>
+          <w:lang w:val="en-US"/>
+        </w:rPr>
+        <w:t>AppService</w:t>
+      </w:r>
+      <w:proofErr w:type="gramEnd"/>
     </w:p>
     <w:p>
       <w:pPr>
@@ -166,53 +600,38 @@
           <w:ilvl w:val="0"/>
           <w:numId w:val="1"/>
         </w:numPr>
-      </w:pPr>
-      <w:r>
-        <w:rPr>
-          <w:rFonts w:ascii="Calibri" w:eastAsia="Calibri" w:hAnsi="Calibri" w:cs="Calibri"/>
-        </w:rPr>
-        <w:t xml:space="preserve">Откройте папку </w:t>
-      </w:r>
-      <w:proofErr w:type="gramStart"/>
-      <w:r>
-        <w:rPr>
-          <w:rFonts w:ascii="Calibri" w:eastAsia="Calibri" w:hAnsi="Calibri" w:cs="Calibri"/>
-        </w:rPr>
-        <w:t>01.AppServices</w:t>
-      </w:r>
-      <w:proofErr w:type="gramEnd"/>
-      <w:r>
-        <w:rPr>
-          <w:rFonts w:ascii="Calibri" w:eastAsia="Calibri" w:hAnsi="Calibri" w:cs="Calibri"/>
-        </w:rPr>
-        <w:t xml:space="preserve">. Эта папка будет содержать исходный код шаблона, который мы будем использовать для нашего приложения. Откройте приложение в </w:t>
-      </w:r>
-      <w:proofErr w:type="spellStart"/>
-      <w:r>
-        <w:rPr>
-          <w:rFonts w:ascii="Calibri" w:eastAsia="Calibri" w:hAnsi="Calibri" w:cs="Calibri"/>
+        <w:rPr>
+          <w:i/>
+        </w:rPr>
+      </w:pPr>
+      <w:r>
+        <w:t xml:space="preserve">Откройте файл </w:t>
+      </w:r>
+      <w:r>
+        <w:rPr>
+          <w:i/>
+        </w:rPr>
+        <w:t>Epam.AzureWorkShop.Labs.sln</w:t>
+      </w:r>
+      <w:r>
+        <w:t xml:space="preserve">. У вас откроется окно </w:t>
+      </w:r>
+      <w:r>
+        <w:rPr>
+          <w:lang w:val="en-US"/>
         </w:rPr>
         <w:t>Visual</w:t>
       </w:r>
-      <w:proofErr w:type="spellEnd"/>
-      <w:r>
-        <w:rPr>
-          <w:rFonts w:ascii="Calibri" w:eastAsia="Calibri" w:hAnsi="Calibri" w:cs="Calibri"/>
-        </w:rPr>
-        <w:t xml:space="preserve"> </w:t>
-      </w:r>
-      <w:proofErr w:type="spellStart"/>
-      <w:r>
-        <w:rPr>
-          <w:rFonts w:ascii="Calibri" w:eastAsia="Calibri" w:hAnsi="Calibri" w:cs="Calibri"/>
-        </w:rPr>
-        <w:t>studio</w:t>
-      </w:r>
-      <w:proofErr w:type="spellEnd"/>
-      <w:r>
-        <w:rPr>
-          <w:rFonts w:ascii="Calibri" w:eastAsia="Calibri" w:hAnsi="Calibri" w:cs="Calibri"/>
-        </w:rPr>
+      <w:r>
+        <w:t xml:space="preserve"> </w:t>
+      </w:r>
+      <w:r>
+        <w:rPr>
+          <w:lang w:val="en-US"/>
+        </w:rPr>
+        <w:t>Studio</w:t>
+      </w:r>
+      <w:r>
         <w:t>.</w:t>
       </w:r>
     </w:p>
@@ -223,12 +642,33 @@
           <w:ilvl w:val="0"/>
           <w:numId w:val="1"/>
         </w:numPr>
-      </w:pPr>
-      <w:r>
-        <w:rPr>
-          <w:rFonts w:ascii="Calibri" w:eastAsia="Calibri" w:hAnsi="Calibri" w:cs="Calibri"/>
-        </w:rPr>
-        <w:t>Запустите Веб-приложение, чтобы убедиться в том, что оно работает корректно. Ознакомьтесь с его функционалом.</w:t>
+        <w:rPr>
+          <w:i/>
+        </w:rPr>
+      </w:pPr>
+      <w:r>
+        <w:t xml:space="preserve">Нажмите </w:t>
+      </w:r>
+      <w:r>
+        <w:rPr>
+          <w:lang w:val="en-US"/>
+        </w:rPr>
+        <w:t>Ctrl</w:t>
+      </w:r>
+      <w:r>
+        <w:t>+</w:t>
+      </w:r>
+      <w:r>
+        <w:rPr>
+          <w:lang w:val="en-US"/>
+        </w:rPr>
+        <w:t>F</w:t>
+      </w:r>
+      <w:r>
+        <w:t xml:space="preserve">5 </w:t>
+      </w:r>
+      <w:r>
+        <w:t>для того, чтобы запустить приложение и убедиться в том, что оно работает.</w:t>
       </w:r>
     </w:p>
     <w:p>
@@ -238,42 +678,518 @@
           <w:ilvl w:val="0"/>
           <w:numId w:val="1"/>
         </w:numPr>
-      </w:pPr>
-      <w:r>
-        <w:rPr>
-          <w:rFonts w:ascii="Calibri" w:eastAsia="Calibri" w:hAnsi="Calibri" w:cs="Calibri"/>
-        </w:rPr>
-        <w:t xml:space="preserve">Откройте </w:t>
-      </w:r>
-      <w:hyperlink r:id="rId9">
-        <w:r>
-          <w:rPr>
-            <w:rStyle w:val="Hyperlink"/>
-            <w:rFonts w:ascii="Calibri" w:eastAsia="Calibri" w:hAnsi="Calibri" w:cs="Calibri"/>
-          </w:rPr>
-          <w:t>portal.azure.com</w:t>
-        </w:r>
-      </w:hyperlink>
-      <w:r>
-        <w:rPr>
-          <w:rFonts w:ascii="Calibri" w:eastAsia="Calibri" w:hAnsi="Calibri" w:cs="Calibri"/>
-        </w:rPr>
-        <w:t>.</w:t>
-      </w:r>
-    </w:p>
+        <w:rPr>
+          <w:i/>
+        </w:rPr>
+      </w:pPr>
+      <w:r>
+        <w:t>Попробуйте добавить заметки с изображениями.</w:t>
+      </w:r>
+    </w:p>
+    <w:p>
+      <w:pPr>
+        <w:rPr>
+          <w:i/>
+        </w:rPr>
+      </w:pPr>
+    </w:p>
+    <w:p>
+      <w:pPr>
+        <w:rPr>
+          <w:i/>
+        </w:rPr>
+      </w:pPr>
+    </w:p>
+    <w:p>
+      <w:pPr>
+        <w:rPr>
+          <w:i/>
+        </w:rPr>
+      </w:pPr>
+    </w:p>
+    <w:p>
+      <w:pPr>
+        <w:rPr>
+          <w:i/>
+        </w:rPr>
+      </w:pPr>
+    </w:p>
+    <w:p>
+      <w:pPr>
+        <w:rPr>
+          <w:i/>
+        </w:rPr>
+      </w:pPr>
+    </w:p>
+    <w:p>
+      <w:pPr>
+        <w:rPr>
+          <w:i/>
+        </w:rPr>
+      </w:pPr>
+    </w:p>
+    <w:p>
+      <w:pPr>
+        <w:rPr>
+          <w:i/>
+        </w:rPr>
+      </w:pPr>
+    </w:p>
+    <w:p>
+      <w:pPr>
+        <w:rPr>
+          <w:i/>
+        </w:rPr>
+      </w:pPr>
+    </w:p>
+    <w:p>
+      <w:pPr>
+        <w:rPr>
+          <w:i/>
+        </w:rPr>
+      </w:pPr>
+    </w:p>
+    <w:p>
+      <w:pPr>
+        <w:rPr>
+          <w:i/>
+        </w:rPr>
+      </w:pPr>
+    </w:p>
+    <w:p>
+      <w:pPr>
+        <w:rPr>
+          <w:i/>
+        </w:rPr>
+      </w:pPr>
+    </w:p>
+    <w:p>
+      <w:pPr>
+        <w:rPr>
+          <w:i/>
+        </w:rPr>
+      </w:pPr>
+    </w:p>
+    <w:p>
+      <w:pPr>
+        <w:rPr>
+          <w:i/>
+        </w:rPr>
+      </w:pPr>
+    </w:p>
+    <w:p>
+      <w:pPr>
+        <w:rPr>
+          <w:i/>
+        </w:rPr>
+      </w:pPr>
+    </w:p>
+    <w:p>
+      <w:pPr>
+        <w:rPr>
+          <w:i/>
+        </w:rPr>
+      </w:pPr>
+    </w:p>
+    <w:p>
+      <w:pPr>
+        <w:rPr>
+          <w:i/>
+        </w:rPr>
+      </w:pPr>
+    </w:p>
+    <w:p>
+      <w:pPr>
+        <w:rPr>
+          <w:i/>
+        </w:rPr>
+      </w:pPr>
+    </w:p>
+    <w:p>
+      <w:pPr>
+        <w:rPr>
+          <w:i/>
+        </w:rPr>
+      </w:pPr>
+    </w:p>
+    <w:p>
+      <w:pPr>
+        <w:rPr>
+          <w:i/>
+        </w:rPr>
+      </w:pPr>
+    </w:p>
+    <w:p>
+      <w:pPr>
+        <w:rPr>
+          <w:i/>
+        </w:rPr>
+      </w:pPr>
+    </w:p>
+    <w:p>
+      <w:pPr>
+        <w:rPr>
+          <w:i/>
+        </w:rPr>
+      </w:pPr>
+    </w:p>
+    <w:p>
+      <w:pPr>
+        <w:rPr>
+          <w:i/>
+        </w:rPr>
+      </w:pPr>
+    </w:p>
+    <w:p>
+      <w:pPr>
+        <w:rPr>
+          <w:i/>
+        </w:rPr>
+      </w:pPr>
+    </w:p>
+    <w:p>
+      <w:pPr>
+        <w:rPr>
+          <w:i/>
+        </w:rPr>
+      </w:pPr>
+    </w:p>
+    <w:p>
+      <w:pPr>
+        <w:pStyle w:val="Heading1"/>
+      </w:pPr>
+      <w:r>
+        <w:lastRenderedPageBreak/>
+        <w:t>Задание</w:t>
+      </w:r>
+      <w:r>
+        <w:t xml:space="preserve"> 02</w:t>
+      </w:r>
+      <w:r>
+        <w:t xml:space="preserve">. </w:t>
+      </w:r>
+      <w:r>
+        <w:t xml:space="preserve">Создание </w:t>
+      </w:r>
+      <w:r>
+        <w:rPr>
+          <w:lang w:val="en-US"/>
+        </w:rPr>
+        <w:t>Web</w:t>
+      </w:r>
+      <w:r>
+        <w:t xml:space="preserve"> </w:t>
+      </w:r>
+      <w:r>
+        <w:t>приложения на</w:t>
+      </w:r>
+      <w:r>
+        <w:t xml:space="preserve"> </w:t>
+      </w:r>
+      <w:proofErr w:type="spellStart"/>
+      <w:r>
+        <w:t>Azure</w:t>
+      </w:r>
+      <w:proofErr w:type="spellEnd"/>
+      <w:r>
+        <w:t xml:space="preserve"> </w:t>
+      </w:r>
+      <w:proofErr w:type="spellStart"/>
+      <w:r>
+        <w:rPr>
+          <w:lang w:val="en-US"/>
+        </w:rPr>
+        <w:t>Portale</w:t>
+      </w:r>
+      <w:proofErr w:type="spellEnd"/>
+    </w:p>
+    <w:p>
+      <w:pPr>
+        <w:rPr>
+          <w:rStyle w:val="IntenseEmphasis"/>
+        </w:rPr>
+      </w:pPr>
+      <w:r>
+        <w:rPr>
+          <w:rStyle w:val="IntenseEmphasis"/>
+        </w:rPr>
+        <w:t xml:space="preserve">Теперь нам нужно создать сервис для размещения нашего приложения в </w:t>
+      </w:r>
+      <w:proofErr w:type="spellStart"/>
+      <w:r>
+        <w:rPr>
+          <w:rStyle w:val="IntenseEmphasis"/>
+        </w:rPr>
+        <w:t>Azure</w:t>
+      </w:r>
+      <w:proofErr w:type="spellEnd"/>
+      <w:r>
+        <w:rPr>
+          <w:rStyle w:val="IntenseEmphasis"/>
+        </w:rPr>
+        <w:t xml:space="preserve">. Это можно делать прямо из </w:t>
+      </w:r>
+      <w:proofErr w:type="spellStart"/>
+      <w:r>
+        <w:rPr>
+          <w:rStyle w:val="IntenseEmphasis"/>
+        </w:rPr>
+        <w:t>Visual</w:t>
+      </w:r>
+      <w:proofErr w:type="spellEnd"/>
+      <w:r>
+        <w:rPr>
+          <w:rStyle w:val="IntenseEmphasis"/>
+        </w:rPr>
+        <w:t xml:space="preserve"> </w:t>
+      </w:r>
+      <w:proofErr w:type="spellStart"/>
+      <w:r>
+        <w:rPr>
+          <w:rStyle w:val="IntenseEmphasis"/>
+        </w:rPr>
+        <w:t>Studio</w:t>
+      </w:r>
+      <w:proofErr w:type="spellEnd"/>
+      <w:r>
+        <w:rPr>
+          <w:rStyle w:val="IntenseEmphasis"/>
+        </w:rPr>
+        <w:t xml:space="preserve">, при настройке параметров </w:t>
+      </w:r>
+      <w:proofErr w:type="spellStart"/>
+      <w:r>
+        <w:rPr>
+          <w:rStyle w:val="IntenseEmphasis"/>
+        </w:rPr>
+        <w:t>деплоя</w:t>
+      </w:r>
+      <w:proofErr w:type="spellEnd"/>
+      <w:r>
+        <w:rPr>
+          <w:rStyle w:val="IntenseEmphasis"/>
+        </w:rPr>
+        <w:t xml:space="preserve">. Однако мы воспользуемся настройкой через </w:t>
+      </w:r>
+      <w:proofErr w:type="spellStart"/>
+      <w:r>
+        <w:rPr>
+          <w:rStyle w:val="IntenseEmphasis"/>
+        </w:rPr>
+        <w:t>Azure</w:t>
+      </w:r>
+      <w:proofErr w:type="spellEnd"/>
+      <w:r>
+        <w:rPr>
+          <w:rStyle w:val="IntenseEmphasis"/>
+        </w:rPr>
+        <w:t xml:space="preserve"> </w:t>
+      </w:r>
+      <w:proofErr w:type="spellStart"/>
+      <w:r>
+        <w:rPr>
+          <w:rStyle w:val="IntenseEmphasis"/>
+        </w:rPr>
+        <w:t>Portal</w:t>
+      </w:r>
+      <w:proofErr w:type="spellEnd"/>
+      <w:r>
+        <w:rPr>
+          <w:rStyle w:val="IntenseEmphasis"/>
+        </w:rPr>
+        <w:t xml:space="preserve">, т.к. </w:t>
+      </w:r>
+      <w:r>
+        <w:rPr>
+          <w:rStyle w:val="IntenseEmphasis"/>
+        </w:rPr>
+        <w:t xml:space="preserve">этот </w:t>
+      </w:r>
+      <w:r>
+        <w:rPr>
+          <w:rStyle w:val="IntenseEmphasis"/>
+        </w:rPr>
+        <w:t>способ представляется более общим и более конфигурируемым.</w:t>
+      </w:r>
+    </w:p>
+    <w:p/>
     <w:p>
       <w:pPr>
         <w:pStyle w:val="ListParagraph"/>
         <w:numPr>
           <w:ilvl w:val="0"/>
-          <w:numId w:val="1"/>
+          <w:numId w:val="4"/>
         </w:numPr>
       </w:pPr>
       <w:r>
-        <w:rPr>
-          <w:rFonts w:ascii="Calibri" w:eastAsia="Calibri" w:hAnsi="Calibri" w:cs="Calibri"/>
-        </w:rPr>
-        <w:t>Создайте новую ресурсную группу. *Нужны скриншоты*</w:t>
+        <w:t>На</w:t>
+      </w:r>
+      <w:r>
+        <w:t xml:space="preserve"> </w:t>
+      </w:r>
+      <w:proofErr w:type="spellStart"/>
+      <w:r>
+        <w:t>Azure</w:t>
+      </w:r>
+      <w:proofErr w:type="spellEnd"/>
+      <w:r>
+        <w:t xml:space="preserve"> </w:t>
+      </w:r>
+      <w:proofErr w:type="spellStart"/>
+      <w:r>
+        <w:t>Portal</w:t>
+      </w:r>
+      <w:proofErr w:type="spellEnd"/>
+      <w:r>
+        <w:t xml:space="preserve"> </w:t>
+      </w:r>
+      <w:r>
+        <w:t>нажмите</w:t>
+      </w:r>
+      <w:r>
+        <w:t xml:space="preserve"> </w:t>
+      </w:r>
+      <w:r>
+        <w:t>кнопку</w:t>
+      </w:r>
+      <w:r>
+        <w:t xml:space="preserve"> </w:t>
+      </w:r>
+      <w:proofErr w:type="spellStart"/>
+      <w:r>
+        <w:rPr>
+          <w:b/>
+        </w:rPr>
+        <w:t>Create</w:t>
+      </w:r>
+      <w:proofErr w:type="spellEnd"/>
+      <w:r>
+        <w:rPr>
+          <w:b/>
+        </w:rPr>
+        <w:t xml:space="preserve"> </w:t>
+      </w:r>
+      <w:r>
+        <w:rPr>
+          <w:b/>
+        </w:rPr>
+        <w:t>a</w:t>
+      </w:r>
+      <w:r>
+        <w:rPr>
+          <w:b/>
+        </w:rPr>
+        <w:t xml:space="preserve"> </w:t>
+      </w:r>
+      <w:proofErr w:type="spellStart"/>
+      <w:r>
+        <w:rPr>
+          <w:b/>
+        </w:rPr>
+        <w:t>resource</w:t>
+      </w:r>
+      <w:proofErr w:type="spellEnd"/>
+      <w:r>
+        <w:rPr>
+          <w:b/>
+        </w:rPr>
+        <w:t>,</w:t>
+      </w:r>
+      <w:r>
+        <w:t xml:space="preserve"> </w:t>
+      </w:r>
+      <w:r>
+        <w:t>затем</w:t>
+      </w:r>
+      <w:r>
+        <w:t xml:space="preserve"> </w:t>
+      </w:r>
+      <w:r>
+        <w:t>выберите</w:t>
+      </w:r>
+      <w:r>
+        <w:t xml:space="preserve"> </w:t>
+      </w:r>
+      <w:proofErr w:type="spellStart"/>
+      <w:proofErr w:type="gramStart"/>
+      <w:r>
+        <w:rPr>
+          <w:b/>
+        </w:rPr>
+        <w:t>Web</w:t>
+      </w:r>
+      <w:proofErr w:type="spellEnd"/>
+      <w:r>
+        <w:rPr>
+          <w:b/>
+        </w:rPr>
+        <w:t xml:space="preserve"> &gt;</w:t>
+      </w:r>
+      <w:proofErr w:type="gramEnd"/>
+      <w:r>
+        <w:rPr>
+          <w:b/>
+        </w:rPr>
+        <w:t xml:space="preserve"> </w:t>
+      </w:r>
+      <w:proofErr w:type="spellStart"/>
+      <w:r>
+        <w:rPr>
+          <w:b/>
+        </w:rPr>
+        <w:t>W</w:t>
+      </w:r>
+      <w:r>
+        <w:rPr>
+          <w:b/>
+        </w:rPr>
+        <w:t>ebApp</w:t>
+      </w:r>
+      <w:proofErr w:type="spellEnd"/>
+    </w:p>
+    <w:p>
+      <w:pPr>
+        <w:jc w:val="center"/>
+      </w:pPr>
+      <w:r>
+        <w:rPr>
+          <w:noProof/>
+        </w:rPr>
+        <w:drawing>
+          <wp:inline distT="0" distB="0" distL="0" distR="0" wp14:anchorId="7B96DCC7" wp14:editId="65A0B640">
+            <wp:extent cx="3229471" cy="1974547"/>
+            <wp:effectExtent l="0" t="0" r="0" b="6985"/>
+            <wp:docPr id="2" name="Picture 2"/>
+            <wp:cNvGraphicFramePr>
+              <a:graphicFrameLocks xmlns:a="http://schemas.openxmlformats.org/drawingml/2006/main" noChangeAspect="1"/>
+            </wp:cNvGraphicFramePr>
+            <a:graphic xmlns:a="http://schemas.openxmlformats.org/drawingml/2006/main">
+              <a:graphicData uri="http://schemas.openxmlformats.org/drawingml/2006/picture">
+                <pic:pic xmlns:pic="http://schemas.openxmlformats.org/drawingml/2006/picture">
+                  <pic:nvPicPr>
+                    <pic:cNvPr id="1" name=""/>
+                    <pic:cNvPicPr/>
+                  </pic:nvPicPr>
+                  <pic:blipFill>
+                    <a:blip r:embed="rId8"/>
+                    <a:stretch>
+                      <a:fillRect/>
+                    </a:stretch>
+                  </pic:blipFill>
+                  <pic:spPr>
+                    <a:xfrm>
+                      <a:off x="0" y="0"/>
+                      <a:ext cx="3256703" cy="1991197"/>
+                    </a:xfrm>
+                    <a:prstGeom prst="rect">
+                      <a:avLst/>
+                    </a:prstGeom>
+                  </pic:spPr>
+                </pic:pic>
+              </a:graphicData>
+            </a:graphic>
+          </wp:inline>
+        </w:drawing>
       </w:r>
     </w:p>
     <w:p>
@@ -281,146 +1197,1907 @@
         <w:pStyle w:val="ListParagraph"/>
         <w:numPr>
           <w:ilvl w:val="0"/>
-          <w:numId w:val="1"/>
+          <w:numId w:val="4"/>
         </w:numPr>
       </w:pPr>
       <w:r>
-        <w:rPr>
-          <w:rFonts w:ascii="Calibri" w:eastAsia="Calibri" w:hAnsi="Calibri" w:cs="Calibri"/>
-        </w:rPr>
-        <w:t xml:space="preserve">Создайте новое </w:t>
-      </w:r>
-      <w:proofErr w:type="spellStart"/>
-      <w:r>
-        <w:rPr>
-          <w:rFonts w:ascii="Calibri" w:eastAsia="Calibri" w:hAnsi="Calibri" w:cs="Calibri"/>
-        </w:rPr>
-        <w:t>Web</w:t>
-      </w:r>
-      <w:proofErr w:type="spellEnd"/>
-      <w:r>
-        <w:rPr>
-          <w:rFonts w:ascii="Calibri" w:eastAsia="Calibri" w:hAnsi="Calibri" w:cs="Calibri"/>
-        </w:rPr>
-        <w:t>-приложение. Во время его создания укажите ресурсную группу, которую создали в предыдущем шаге *Нужны скриншоты*</w:t>
-      </w:r>
+        <w:t>В окне создания нового приложения укажите следующие параметры:</w:t>
+      </w:r>
+    </w:p>
+    <w:p>
+      <w:pPr>
+        <w:jc w:val="center"/>
+      </w:pPr>
+      <w:r>
+        <w:rPr>
+          <w:noProof/>
+        </w:rPr>
+        <w:drawing>
+          <wp:inline distT="0" distB="0" distL="0" distR="0" wp14:anchorId="70E09539" wp14:editId="2EED78D4">
+            <wp:extent cx="1719072" cy="4604660"/>
+            <wp:effectExtent l="0" t="0" r="0" b="5715"/>
+            <wp:docPr id="8" name="Picture 8"/>
+            <wp:cNvGraphicFramePr>
+              <a:graphicFrameLocks xmlns:a="http://schemas.openxmlformats.org/drawingml/2006/main" noChangeAspect="1"/>
+            </wp:cNvGraphicFramePr>
+            <a:graphic xmlns:a="http://schemas.openxmlformats.org/drawingml/2006/main">
+              <a:graphicData uri="http://schemas.openxmlformats.org/drawingml/2006/picture">
+                <pic:pic xmlns:pic="http://schemas.openxmlformats.org/drawingml/2006/picture">
+                  <pic:nvPicPr>
+                    <pic:cNvPr id="8" name="Capture.PNG"/>
+                    <pic:cNvPicPr/>
+                  </pic:nvPicPr>
+                  <pic:blipFill>
+                    <a:blip r:embed="rId9">
+                      <a:extLst>
+                        <a:ext uri="{28A0092B-C50C-407E-A947-70E740481C1C}">
+                          <a14:useLocalDpi xmlns:a14="http://schemas.microsoft.com/office/drawing/2010/main" val="0"/>
+                        </a:ext>
+                      </a:extLst>
+                    </a:blip>
+                    <a:stretch>
+                      <a:fillRect/>
+                    </a:stretch>
+                  </pic:blipFill>
+                  <pic:spPr>
+                    <a:xfrm>
+                      <a:off x="0" y="0"/>
+                      <a:ext cx="1757216" cy="4706831"/>
+                    </a:xfrm>
+                    <a:prstGeom prst="rect">
+                      <a:avLst/>
+                    </a:prstGeom>
+                  </pic:spPr>
+                </pic:pic>
+              </a:graphicData>
+            </a:graphic>
+          </wp:inline>
+        </w:drawing>
+      </w:r>
+    </w:p>
+    <w:tbl>
+      <w:tblPr>
+        <w:tblStyle w:val="GridTable1Light-Accent1"/>
+        <w:tblW w:w="0" w:type="auto"/>
+        <w:tblLook w:val="04A0" w:firstRow="1" w:lastRow="0" w:firstColumn="1" w:lastColumn="0" w:noHBand="0" w:noVBand="1"/>
+      </w:tblPr>
+      <w:tblGrid>
+        <w:gridCol w:w="4505"/>
+        <w:gridCol w:w="4511"/>
+      </w:tblGrid>
+      <w:tr>
+        <w:trPr>
+          <w:cnfStyle w:val="100000000000" w:firstRow="1" w:lastRow="0" w:firstColumn="0" w:lastColumn="0" w:oddVBand="0" w:evenVBand="0" w:oddHBand="0" w:evenHBand="0" w:firstRowFirstColumn="0" w:firstRowLastColumn="0" w:lastRowFirstColumn="0" w:lastRowLastColumn="0"/>
+        </w:trPr>
+        <w:tc>
+          <w:tcPr>
+            <w:cnfStyle w:val="001000000000" w:firstRow="0" w:lastRow="0" w:firstColumn="1" w:lastColumn="0" w:oddVBand="0" w:evenVBand="0" w:oddHBand="0" w:evenHBand="0" w:firstRowFirstColumn="0" w:firstRowLastColumn="0" w:lastRowFirstColumn="0" w:lastRowLastColumn="0"/>
+            <w:tcW w:w="4839" w:type="dxa"/>
+          </w:tcPr>
+          <w:p>
+            <w:pPr>
+              <w:rPr>
+                <w:lang w:val="ru-RU"/>
+              </w:rPr>
+            </w:pPr>
+            <w:r>
+              <w:rPr>
+                <w:lang w:val="ru-RU"/>
+              </w:rPr>
+              <w:lastRenderedPageBreak/>
+              <w:t>Настройка</w:t>
+            </w:r>
+          </w:p>
+        </w:tc>
+        <w:tc>
+          <w:tcPr>
+            <w:tcW w:w="4840" w:type="dxa"/>
+          </w:tcPr>
+          <w:p>
+            <w:pPr>
+              <w:cnfStyle w:val="100000000000" w:firstRow="1" w:lastRow="0" w:firstColumn="0" w:lastColumn="0" w:oddVBand="0" w:evenVBand="0" w:oddHBand="0" w:evenHBand="0" w:firstRowFirstColumn="0" w:firstRowLastColumn="0" w:lastRowFirstColumn="0" w:lastRowLastColumn="0"/>
+              <w:rPr>
+                <w:lang w:val="ru-RU"/>
+              </w:rPr>
+            </w:pPr>
+            <w:r>
+              <w:rPr>
+                <w:lang w:val="ru-RU"/>
+              </w:rPr>
+              <w:t>Значение</w:t>
+            </w:r>
+          </w:p>
+        </w:tc>
+      </w:tr>
+      <w:tr>
+        <w:tc>
+          <w:tcPr>
+            <w:cnfStyle w:val="001000000000" w:firstRow="0" w:lastRow="0" w:firstColumn="1" w:lastColumn="0" w:oddVBand="0" w:evenVBand="0" w:oddHBand="0" w:evenHBand="0" w:firstRowFirstColumn="0" w:firstRowLastColumn="0" w:lastRowFirstColumn="0" w:lastRowLastColumn="0"/>
+            <w:tcW w:w="4839" w:type="dxa"/>
+          </w:tcPr>
+          <w:p>
+            <w:r>
+              <w:t>App name</w:t>
+            </w:r>
+          </w:p>
+        </w:tc>
+        <w:tc>
+          <w:tcPr>
+            <w:tcW w:w="4840" w:type="dxa"/>
+          </w:tcPr>
+          <w:p>
+            <w:pPr>
+              <w:cnfStyle w:val="000000000000" w:firstRow="0" w:lastRow="0" w:firstColumn="0" w:lastColumn="0" w:oddVBand="0" w:evenVBand="0" w:oddHBand="0" w:evenHBand="0" w:firstRowFirstColumn="0" w:firstRowLastColumn="0" w:lastRowFirstColumn="0" w:lastRowLastColumn="0"/>
+            </w:pPr>
+            <w:r>
+              <w:t>[</w:t>
+            </w:r>
+            <w:r>
+              <w:rPr>
+                <w:lang w:val="ru-RU"/>
+              </w:rPr>
+              <w:t>Ранее выбранное уникальное имя</w:t>
+            </w:r>
+            <w:r>
+              <w:t>]</w:t>
+            </w:r>
+          </w:p>
+        </w:tc>
+      </w:tr>
+      <w:tr>
+        <w:tc>
+          <w:tcPr>
+            <w:cnfStyle w:val="001000000000" w:firstRow="0" w:lastRow="0" w:firstColumn="1" w:lastColumn="0" w:oddVBand="0" w:evenVBand="0" w:oddHBand="0" w:evenHBand="0" w:firstRowFirstColumn="0" w:firstRowLastColumn="0" w:lastRowFirstColumn="0" w:lastRowLastColumn="0"/>
+            <w:tcW w:w="4839" w:type="dxa"/>
+          </w:tcPr>
+          <w:p>
+            <w:r>
+              <w:t>Resource Group</w:t>
+            </w:r>
+          </w:p>
+        </w:tc>
+        <w:tc>
+          <w:tcPr>
+            <w:tcW w:w="4840" w:type="dxa"/>
+          </w:tcPr>
+          <w:p>
+            <w:pPr>
+              <w:cnfStyle w:val="000000000000" w:firstRow="0" w:lastRow="0" w:firstColumn="0" w:lastColumn="0" w:oddVBand="0" w:evenVBand="0" w:oddHBand="0" w:evenHBand="0" w:firstRowFirstColumn="0" w:firstRowLastColumn="0" w:lastRowFirstColumn="0" w:lastRowLastColumn="0"/>
+              <w:rPr>
+                <w:lang w:val="ru-RU"/>
+              </w:rPr>
+            </w:pPr>
+            <w:r>
+              <w:rPr>
+                <w:lang w:val="ru-RU"/>
+              </w:rPr>
+              <w:t>[</w:t>
+            </w:r>
+            <w:proofErr w:type="gramStart"/>
+            <w:r>
+              <w:rPr>
+                <w:lang w:val="ru-RU"/>
+              </w:rPr>
+              <w:t>Название ресурсной группы</w:t>
+            </w:r>
+            <w:proofErr w:type="gramEnd"/>
+            <w:r>
+              <w:rPr>
+                <w:lang w:val="ru-RU"/>
+              </w:rPr>
+              <w:t xml:space="preserve"> созданной ранее</w:t>
+            </w:r>
+            <w:r>
+              <w:rPr>
+                <w:lang w:val="ru-RU"/>
+              </w:rPr>
+              <w:t>]</w:t>
+            </w:r>
+          </w:p>
+        </w:tc>
+      </w:tr>
+      <w:tr>
+        <w:tc>
+          <w:tcPr>
+            <w:cnfStyle w:val="001000000000" w:firstRow="0" w:lastRow="0" w:firstColumn="1" w:lastColumn="0" w:oddVBand="0" w:evenVBand="0" w:oddHBand="0" w:evenHBand="0" w:firstRowFirstColumn="0" w:firstRowLastColumn="0" w:lastRowFirstColumn="0" w:lastRowLastColumn="0"/>
+            <w:tcW w:w="4839" w:type="dxa"/>
+          </w:tcPr>
+          <w:p>
+            <w:r>
+              <w:t>OS</w:t>
+            </w:r>
+          </w:p>
+        </w:tc>
+        <w:tc>
+          <w:tcPr>
+            <w:tcW w:w="4840" w:type="dxa"/>
+          </w:tcPr>
+          <w:p>
+            <w:pPr>
+              <w:cnfStyle w:val="000000000000" w:firstRow="0" w:lastRow="0" w:firstColumn="0" w:lastColumn="0" w:oddVBand="0" w:evenVBand="0" w:oddHBand="0" w:evenHBand="0" w:firstRowFirstColumn="0" w:firstRowLastColumn="0" w:lastRowFirstColumn="0" w:lastRowLastColumn="0"/>
+            </w:pPr>
+            <w:r>
+              <w:t>Windows</w:t>
+            </w:r>
+          </w:p>
+        </w:tc>
+      </w:tr>
+      <w:tr>
+        <w:tc>
+          <w:tcPr>
+            <w:cnfStyle w:val="001000000000" w:firstRow="0" w:lastRow="0" w:firstColumn="1" w:lastColumn="0" w:oddVBand="0" w:evenVBand="0" w:oddHBand="0" w:evenHBand="0" w:firstRowFirstColumn="0" w:firstRowLastColumn="0" w:lastRowFirstColumn="0" w:lastRowLastColumn="0"/>
+            <w:tcW w:w="4839" w:type="dxa"/>
+          </w:tcPr>
+          <w:p>
+            <w:r>
+              <w:t>Application Insights</w:t>
+            </w:r>
+          </w:p>
+        </w:tc>
+        <w:tc>
+          <w:tcPr>
+            <w:tcW w:w="4840" w:type="dxa"/>
+          </w:tcPr>
+          <w:p>
+            <w:pPr>
+              <w:cnfStyle w:val="000000000000" w:firstRow="0" w:lastRow="0" w:firstColumn="0" w:lastColumn="0" w:oddVBand="0" w:evenVBand="0" w:oddHBand="0" w:evenHBand="0" w:firstRowFirstColumn="0" w:firstRowLastColumn="0" w:lastRowFirstColumn="0" w:lastRowLastColumn="0"/>
+            </w:pPr>
+            <w:r>
+              <w:t>Off</w:t>
+            </w:r>
+          </w:p>
+        </w:tc>
+      </w:tr>
+    </w:tbl>
+    <w:p>
+      <w:pPr>
+        <w:jc w:val="center"/>
+      </w:pPr>
     </w:p>
     <w:p>
       <w:pPr>
         <w:pStyle w:val="ListParagraph"/>
         <w:numPr>
           <w:ilvl w:val="0"/>
-          <w:numId w:val="1"/>
+          <w:numId w:val="4"/>
         </w:numPr>
       </w:pPr>
       <w:r>
-        <w:rPr>
-          <w:rFonts w:ascii="Calibri" w:eastAsia="Calibri" w:hAnsi="Calibri" w:cs="Calibri"/>
-        </w:rPr>
-        <w:t xml:space="preserve">Дождитесь окончания создания </w:t>
-      </w:r>
-      <w:proofErr w:type="spellStart"/>
-      <w:r>
-        <w:rPr>
-          <w:rFonts w:ascii="Calibri" w:eastAsia="Calibri" w:hAnsi="Calibri" w:cs="Calibri"/>
-        </w:rPr>
-        <w:t>web</w:t>
-      </w:r>
-      <w:proofErr w:type="spellEnd"/>
-      <w:r>
-        <w:rPr>
-          <w:rFonts w:ascii="Calibri" w:eastAsia="Calibri" w:hAnsi="Calibri" w:cs="Calibri"/>
-        </w:rPr>
-        <w:t xml:space="preserve">-приложения в </w:t>
-      </w:r>
-      <w:proofErr w:type="spellStart"/>
-      <w:r>
-        <w:rPr>
-          <w:rFonts w:ascii="Calibri" w:eastAsia="Calibri" w:hAnsi="Calibri" w:cs="Calibri"/>
-        </w:rPr>
-        <w:t>Azure</w:t>
-      </w:r>
-      <w:proofErr w:type="spellEnd"/>
+        <w:t>Нажмите</w:t>
+      </w:r>
+      <w:r>
+        <w:t xml:space="preserve"> </w:t>
+      </w:r>
+      <w:r>
+        <w:t>на</w:t>
+      </w:r>
+      <w:r>
+        <w:t xml:space="preserve"> </w:t>
+      </w:r>
+      <w:r>
+        <w:t>секцию</w:t>
+      </w:r>
+      <w:r>
+        <w:t xml:space="preserve"> «</w:t>
+      </w:r>
+      <w:proofErr w:type="spellStart"/>
+      <w:r>
+        <w:rPr>
+          <w:b/>
+        </w:rPr>
+        <w:t>App</w:t>
+      </w:r>
+      <w:proofErr w:type="spellEnd"/>
+      <w:r>
+        <w:rPr>
+          <w:b/>
+        </w:rPr>
+        <w:t xml:space="preserve"> </w:t>
+      </w:r>
+      <w:proofErr w:type="spellStart"/>
+      <w:r>
+        <w:rPr>
+          <w:b/>
+        </w:rPr>
+        <w:t>Service</w:t>
+      </w:r>
+      <w:proofErr w:type="spellEnd"/>
+      <w:r>
+        <w:rPr>
+          <w:b/>
+        </w:rPr>
+        <w:t xml:space="preserve"> </w:t>
+      </w:r>
+      <w:proofErr w:type="spellStart"/>
+      <w:r>
+        <w:rPr>
+          <w:b/>
+        </w:rPr>
+        <w:t>plan</w:t>
+      </w:r>
+      <w:proofErr w:type="spellEnd"/>
+      <w:r>
+        <w:rPr>
+          <w:b/>
+        </w:rPr>
+        <w:t>/</w:t>
+      </w:r>
+      <w:proofErr w:type="spellStart"/>
+      <w:r>
+        <w:rPr>
+          <w:b/>
+        </w:rPr>
+        <w:t>location</w:t>
+      </w:r>
+      <w:proofErr w:type="spellEnd"/>
+      <w:r>
+        <w:t xml:space="preserve">», </w:t>
+      </w:r>
+      <w:r>
+        <w:t>в</w:t>
+      </w:r>
+      <w:r>
+        <w:t xml:space="preserve"> </w:t>
+      </w:r>
+      <w:r>
+        <w:t>открывшемся</w:t>
+      </w:r>
+      <w:r>
+        <w:t xml:space="preserve"> </w:t>
+      </w:r>
+      <w:r>
+        <w:t>окне</w:t>
+      </w:r>
+      <w:r>
+        <w:t xml:space="preserve"> </w:t>
+      </w:r>
+      <w:proofErr w:type="spellStart"/>
+      <w:r>
+        <w:rPr>
+          <w:b/>
+        </w:rPr>
+        <w:t>Create</w:t>
+      </w:r>
+      <w:proofErr w:type="spellEnd"/>
+      <w:r>
+        <w:rPr>
+          <w:b/>
+        </w:rPr>
+        <w:t xml:space="preserve"> </w:t>
+      </w:r>
+      <w:proofErr w:type="spellStart"/>
+      <w:r>
+        <w:rPr>
+          <w:b/>
+        </w:rPr>
+        <w:t>new</w:t>
+      </w:r>
+      <w:proofErr w:type="spellEnd"/>
+      <w:r>
+        <w:rPr>
+          <w:b/>
+        </w:rPr>
+        <w:t>,</w:t>
+      </w:r>
+      <w:r>
+        <w:t xml:space="preserve"> </w:t>
+      </w:r>
+      <w:r>
+        <w:t xml:space="preserve">заполните параметры нового плана и нажмите </w:t>
+      </w:r>
+      <w:proofErr w:type="spellStart"/>
+      <w:r>
+        <w:rPr>
+          <w:b/>
+        </w:rPr>
+        <w:t>Ok</w:t>
+      </w:r>
+      <w:proofErr w:type="spellEnd"/>
+    </w:p>
+    <w:p>
+      <w:pPr>
+        <w:jc w:val="center"/>
+      </w:pPr>
+      <w:r>
+        <w:rPr>
+          <w:noProof/>
+        </w:rPr>
+        <w:drawing>
+          <wp:inline distT="0" distB="0" distL="0" distR="0" wp14:anchorId="614D1FAA" wp14:editId="66C4B2FE">
+            <wp:extent cx="2759057" cy="1068823"/>
+            <wp:effectExtent l="0" t="0" r="3810" b="0"/>
+            <wp:docPr id="19" name="Picture 19"/>
+            <wp:cNvGraphicFramePr>
+              <a:graphicFrameLocks xmlns:a="http://schemas.openxmlformats.org/drawingml/2006/main" noChangeAspect="1"/>
+            </wp:cNvGraphicFramePr>
+            <a:graphic xmlns:a="http://schemas.openxmlformats.org/drawingml/2006/main">
+              <a:graphicData uri="http://schemas.openxmlformats.org/drawingml/2006/picture">
+                <pic:pic xmlns:pic="http://schemas.openxmlformats.org/drawingml/2006/picture">
+                  <pic:nvPicPr>
+                    <pic:cNvPr id="1" name=""/>
+                    <pic:cNvPicPr/>
+                  </pic:nvPicPr>
+                  <pic:blipFill>
+                    <a:blip r:embed="rId10"/>
+                    <a:stretch>
+                      <a:fillRect/>
+                    </a:stretch>
+                  </pic:blipFill>
+                  <pic:spPr>
+                    <a:xfrm>
+                      <a:off x="0" y="0"/>
+                      <a:ext cx="2814595" cy="1090338"/>
+                    </a:xfrm>
+                    <a:prstGeom prst="rect">
+                      <a:avLst/>
+                    </a:prstGeom>
+                  </pic:spPr>
+                </pic:pic>
+              </a:graphicData>
+            </a:graphic>
+          </wp:inline>
+        </w:drawing>
+      </w:r>
+    </w:p>
+    <w:p>
+      <w:pPr>
+        <w:jc w:val="center"/>
+      </w:pPr>
+      <w:r>
+        <w:rPr>
+          <w:noProof/>
+        </w:rPr>
+        <w:drawing>
+          <wp:inline distT="0" distB="0" distL="0" distR="0" wp14:anchorId="2313AC3E" wp14:editId="44C38490">
+            <wp:extent cx="1467510" cy="1666334"/>
+            <wp:effectExtent l="0" t="0" r="0" b="0"/>
+            <wp:docPr id="37" name="Picture 37"/>
+            <wp:cNvGraphicFramePr>
+              <a:graphicFrameLocks xmlns:a="http://schemas.openxmlformats.org/drawingml/2006/main" noChangeAspect="1"/>
+            </wp:cNvGraphicFramePr>
+            <a:graphic xmlns:a="http://schemas.openxmlformats.org/drawingml/2006/main">
+              <a:graphicData uri="http://schemas.openxmlformats.org/drawingml/2006/picture">
+                <pic:pic xmlns:pic="http://schemas.openxmlformats.org/drawingml/2006/picture">
+                  <pic:nvPicPr>
+                    <pic:cNvPr id="1" name=""/>
+                    <pic:cNvPicPr/>
+                  </pic:nvPicPr>
+                  <pic:blipFill>
+                    <a:blip r:embed="rId11"/>
+                    <a:stretch>
+                      <a:fillRect/>
+                    </a:stretch>
+                  </pic:blipFill>
+                  <pic:spPr>
+                    <a:xfrm>
+                      <a:off x="0" y="0"/>
+                      <a:ext cx="1473905" cy="1673595"/>
+                    </a:xfrm>
+                    <a:prstGeom prst="rect">
+                      <a:avLst/>
+                    </a:prstGeom>
+                  </pic:spPr>
+                </pic:pic>
+              </a:graphicData>
+            </a:graphic>
+          </wp:inline>
+        </w:drawing>
+      </w:r>
+    </w:p>
+    <w:tbl>
+      <w:tblPr>
+        <w:tblStyle w:val="GridTable1Light-Accent1"/>
+        <w:tblW w:w="0" w:type="auto"/>
+        <w:tblLook w:val="04A0" w:firstRow="1" w:lastRow="0" w:firstColumn="1" w:lastColumn="0" w:noHBand="0" w:noVBand="1"/>
+      </w:tblPr>
+      <w:tblGrid>
+        <w:gridCol w:w="4486"/>
+        <w:gridCol w:w="4530"/>
+      </w:tblGrid>
+      <w:tr>
+        <w:trPr>
+          <w:cnfStyle w:val="100000000000" w:firstRow="1" w:lastRow="0" w:firstColumn="0" w:lastColumn="0" w:oddVBand="0" w:evenVBand="0" w:oddHBand="0" w:evenHBand="0" w:firstRowFirstColumn="0" w:firstRowLastColumn="0" w:lastRowFirstColumn="0" w:lastRowLastColumn="0"/>
+        </w:trPr>
+        <w:tc>
+          <w:tcPr>
+            <w:cnfStyle w:val="001000000000" w:firstRow="0" w:lastRow="0" w:firstColumn="1" w:lastColumn="0" w:oddVBand="0" w:evenVBand="0" w:oddHBand="0" w:evenHBand="0" w:firstRowFirstColumn="0" w:firstRowLastColumn="0" w:lastRowFirstColumn="0" w:lastRowLastColumn="0"/>
+            <w:tcW w:w="4839" w:type="dxa"/>
+          </w:tcPr>
+          <w:p>
+            <w:pPr>
+              <w:rPr>
+                <w:lang w:val="ru-RU"/>
+              </w:rPr>
+            </w:pPr>
+            <w:r>
+              <w:rPr>
+                <w:lang w:val="ru-RU"/>
+              </w:rPr>
+              <w:t>Настройка</w:t>
+            </w:r>
+          </w:p>
+        </w:tc>
+        <w:tc>
+          <w:tcPr>
+            <w:tcW w:w="4840" w:type="dxa"/>
+          </w:tcPr>
+          <w:p>
+            <w:pPr>
+              <w:cnfStyle w:val="100000000000" w:firstRow="1" w:lastRow="0" w:firstColumn="0" w:lastColumn="0" w:oddVBand="0" w:evenVBand="0" w:oddHBand="0" w:evenHBand="0" w:firstRowFirstColumn="0" w:firstRowLastColumn="0" w:lastRowFirstColumn="0" w:lastRowLastColumn="0"/>
+              <w:rPr>
+                <w:lang w:val="ru-RU"/>
+              </w:rPr>
+            </w:pPr>
+            <w:r>
+              <w:rPr>
+                <w:lang w:val="ru-RU"/>
+              </w:rPr>
+              <w:t>Значение</w:t>
+            </w:r>
+          </w:p>
+        </w:tc>
+      </w:tr>
+      <w:tr>
+        <w:tc>
+          <w:tcPr>
+            <w:cnfStyle w:val="001000000000" w:firstRow="0" w:lastRow="0" w:firstColumn="1" w:lastColumn="0" w:oddVBand="0" w:evenVBand="0" w:oddHBand="0" w:evenHBand="0" w:firstRowFirstColumn="0" w:firstRowLastColumn="0" w:lastRowFirstColumn="0" w:lastRowLastColumn="0"/>
+            <w:tcW w:w="4839" w:type="dxa"/>
+          </w:tcPr>
+          <w:p>
+            <w:pPr>
+              <w:rPr>
+                <w:lang w:val="ru-RU"/>
+              </w:rPr>
+            </w:pPr>
+            <w:r>
+              <w:t xml:space="preserve">App </w:t>
+            </w:r>
+            <w:proofErr w:type="spellStart"/>
+            <w:r>
+              <w:rPr>
+                <w:lang w:val="ru-RU"/>
+              </w:rPr>
+              <w:t>Service</w:t>
+            </w:r>
+            <w:proofErr w:type="spellEnd"/>
+            <w:r>
+              <w:rPr>
+                <w:lang w:val="ru-RU"/>
+              </w:rPr>
+              <w:t xml:space="preserve"> </w:t>
+            </w:r>
+            <w:r>
+              <w:t>p</w:t>
+            </w:r>
+            <w:proofErr w:type="spellStart"/>
+            <w:r>
+              <w:rPr>
+                <w:lang w:val="ru-RU"/>
+              </w:rPr>
+              <w:t>lan</w:t>
+            </w:r>
+            <w:proofErr w:type="spellEnd"/>
+          </w:p>
+        </w:tc>
+        <w:tc>
+          <w:tcPr>
+            <w:tcW w:w="4840" w:type="dxa"/>
+          </w:tcPr>
+          <w:p>
+            <w:pPr>
+              <w:cnfStyle w:val="000000000000" w:firstRow="0" w:lastRow="0" w:firstColumn="0" w:lastColumn="0" w:oddVBand="0" w:evenVBand="0" w:oddHBand="0" w:evenHBand="0" w:firstRowFirstColumn="0" w:firstRowLastColumn="0" w:lastRowFirstColumn="0" w:lastRowLastColumn="0"/>
+            </w:pPr>
+            <w:proofErr w:type="spellStart"/>
+            <w:r>
+              <w:t>AzureWorkshop</w:t>
+            </w:r>
+            <w:proofErr w:type="spellEnd"/>
+          </w:p>
+        </w:tc>
+      </w:tr>
+      <w:tr>
+        <w:tc>
+          <w:tcPr>
+            <w:cnfStyle w:val="001000000000" w:firstRow="0" w:lastRow="0" w:firstColumn="1" w:lastColumn="0" w:oddVBand="0" w:evenVBand="0" w:oddHBand="0" w:evenHBand="0" w:firstRowFirstColumn="0" w:firstRowLastColumn="0" w:lastRowFirstColumn="0" w:lastRowLastColumn="0"/>
+            <w:tcW w:w="4839" w:type="dxa"/>
+          </w:tcPr>
+          <w:p>
+            <w:r>
+              <w:t>Location</w:t>
+            </w:r>
+          </w:p>
+        </w:tc>
+        <w:tc>
+          <w:tcPr>
+            <w:tcW w:w="4840" w:type="dxa"/>
+          </w:tcPr>
+          <w:p>
+            <w:pPr>
+              <w:cnfStyle w:val="000000000000" w:firstRow="0" w:lastRow="0" w:firstColumn="0" w:lastColumn="0" w:oddVBand="0" w:evenVBand="0" w:oddHBand="0" w:evenHBand="0" w:firstRowFirstColumn="0" w:firstRowLastColumn="0" w:lastRowFirstColumn="0" w:lastRowLastColumn="0"/>
+            </w:pPr>
+            <w:r>
+              <w:t>North Europe</w:t>
+            </w:r>
+          </w:p>
+        </w:tc>
+      </w:tr>
+      <w:tr>
+        <w:tc>
+          <w:tcPr>
+            <w:cnfStyle w:val="001000000000" w:firstRow="0" w:lastRow="0" w:firstColumn="1" w:lastColumn="0" w:oddVBand="0" w:evenVBand="0" w:oddHBand="0" w:evenHBand="0" w:firstRowFirstColumn="0" w:firstRowLastColumn="0" w:lastRowFirstColumn="0" w:lastRowLastColumn="0"/>
+            <w:tcW w:w="4839" w:type="dxa"/>
+          </w:tcPr>
+          <w:p>
+            <w:r>
+              <w:t>Pricing tier</w:t>
+            </w:r>
+          </w:p>
+        </w:tc>
+        <w:tc>
+          <w:tcPr>
+            <w:tcW w:w="4840" w:type="dxa"/>
+          </w:tcPr>
+          <w:p>
+            <w:pPr>
+              <w:cnfStyle w:val="000000000000" w:firstRow="0" w:lastRow="0" w:firstColumn="0" w:lastColumn="0" w:oddVBand="0" w:evenVBand="0" w:oddHBand="0" w:evenHBand="0" w:firstRowFirstColumn="0" w:firstRowLastColumn="0" w:lastRowFirstColumn="0" w:lastRowLastColumn="0"/>
+            </w:pPr>
+            <w:r>
+              <w:t>S1 Standard</w:t>
+            </w:r>
+          </w:p>
+        </w:tc>
+      </w:tr>
+    </w:tbl>
+    <w:p>
+      <w:pPr>
+        <w:jc w:val="center"/>
+      </w:pPr>
     </w:p>
     <w:p>
       <w:pPr>
         <w:pStyle w:val="ListParagraph"/>
         <w:numPr>
           <w:ilvl w:val="0"/>
-          <w:numId w:val="1"/>
+          <w:numId w:val="4"/>
         </w:numPr>
       </w:pPr>
       <w:r>
-        <w:rPr>
-          <w:rFonts w:ascii="Calibri" w:eastAsia="Calibri" w:hAnsi="Calibri" w:cs="Calibri"/>
-        </w:rPr>
-        <w:t xml:space="preserve">Перейдите в </w:t>
-      </w:r>
-      <w:proofErr w:type="spellStart"/>
-      <w:r>
-        <w:rPr>
-          <w:rFonts w:ascii="Calibri" w:eastAsia="Calibri" w:hAnsi="Calibri" w:cs="Calibri"/>
+        <w:t xml:space="preserve">Вернитесь к окну создания приложения. Убедитесь, что только что созданный план выбран и нажмите </w:t>
+      </w:r>
+      <w:proofErr w:type="spellStart"/>
+      <w:r>
+        <w:rPr>
+          <w:b/>
+        </w:rPr>
+        <w:t>Create</w:t>
+      </w:r>
+      <w:proofErr w:type="spellEnd"/>
+    </w:p>
+    <w:p>
+      <w:pPr>
+        <w:jc w:val="center"/>
+      </w:pPr>
+      <w:r>
+        <w:rPr>
+          <w:noProof/>
+        </w:rPr>
+        <w:lastRenderedPageBreak/>
+        <w:drawing>
+          <wp:inline distT="0" distB="0" distL="0" distR="0" wp14:anchorId="4077CFE0" wp14:editId="6B6C14D3">
+            <wp:extent cx="1616353" cy="4498848"/>
+            <wp:effectExtent l="0" t="0" r="3175" b="0"/>
+            <wp:docPr id="9" name="Picture 9"/>
+            <wp:cNvGraphicFramePr>
+              <a:graphicFrameLocks xmlns:a="http://schemas.openxmlformats.org/drawingml/2006/main" noChangeAspect="1"/>
+            </wp:cNvGraphicFramePr>
+            <a:graphic xmlns:a="http://schemas.openxmlformats.org/drawingml/2006/main">
+              <a:graphicData uri="http://schemas.openxmlformats.org/drawingml/2006/picture">
+                <pic:pic xmlns:pic="http://schemas.openxmlformats.org/drawingml/2006/picture">
+                  <pic:nvPicPr>
+                    <pic:cNvPr id="9" name="Capture(1).PNG"/>
+                    <pic:cNvPicPr/>
+                  </pic:nvPicPr>
+                  <pic:blipFill>
+                    <a:blip r:embed="rId12">
+                      <a:extLst>
+                        <a:ext uri="{28A0092B-C50C-407E-A947-70E740481C1C}">
+                          <a14:useLocalDpi xmlns:a14="http://schemas.microsoft.com/office/drawing/2010/main" val="0"/>
+                        </a:ext>
+                      </a:extLst>
+                    </a:blip>
+                    <a:stretch>
+                      <a:fillRect/>
+                    </a:stretch>
+                  </pic:blipFill>
+                  <pic:spPr>
+                    <a:xfrm>
+                      <a:off x="0" y="0"/>
+                      <a:ext cx="1642046" cy="4570361"/>
+                    </a:xfrm>
+                    <a:prstGeom prst="rect">
+                      <a:avLst/>
+                    </a:prstGeom>
+                  </pic:spPr>
+                </pic:pic>
+              </a:graphicData>
+            </a:graphic>
+          </wp:inline>
+        </w:drawing>
+      </w:r>
+    </w:p>
+    <w:p/>
+    <w:p>
+      <w:pPr>
+        <w:pStyle w:val="ListParagraph"/>
+        <w:numPr>
+          <w:ilvl w:val="0"/>
+          <w:numId w:val="4"/>
+        </w:numPr>
+      </w:pPr>
+      <w:r>
+        <w:t xml:space="preserve">Дождитесь появления в панели нотификаций уведомления об окончании </w:t>
+      </w:r>
+      <w:proofErr w:type="spellStart"/>
+      <w:r>
+        <w:t>деплоя</w:t>
+      </w:r>
+      <w:proofErr w:type="spellEnd"/>
+      <w:r>
+        <w:t xml:space="preserve"> и нажмите кнопку </w:t>
+      </w:r>
+      <w:proofErr w:type="spellStart"/>
+      <w:r>
+        <w:rPr>
+          <w:b/>
+        </w:rPr>
+        <w:t>Go</w:t>
+      </w:r>
+      <w:proofErr w:type="spellEnd"/>
+      <w:r>
+        <w:rPr>
+          <w:b/>
+        </w:rPr>
+        <w:t xml:space="preserve"> </w:t>
+      </w:r>
+      <w:proofErr w:type="spellStart"/>
+      <w:r>
+        <w:rPr>
+          <w:b/>
+        </w:rPr>
+        <w:t>to</w:t>
+      </w:r>
+      <w:proofErr w:type="spellEnd"/>
+      <w:r>
+        <w:rPr>
+          <w:b/>
+        </w:rPr>
+        <w:t xml:space="preserve"> </w:t>
+      </w:r>
+      <w:proofErr w:type="spellStart"/>
+      <w:r>
+        <w:rPr>
+          <w:b/>
+        </w:rPr>
+        <w:t>resource</w:t>
+      </w:r>
+      <w:proofErr w:type="spellEnd"/>
+    </w:p>
+    <w:p>
+      <w:pPr>
+        <w:jc w:val="center"/>
+      </w:pPr>
+      <w:r>
+        <w:rPr>
+          <w:noProof/>
+        </w:rPr>
+        <w:drawing>
+          <wp:inline distT="0" distB="0" distL="0" distR="0" wp14:anchorId="4456CA31" wp14:editId="509787BA">
+            <wp:extent cx="2574998" cy="1251811"/>
+            <wp:effectExtent l="0" t="0" r="0" b="5715"/>
+            <wp:docPr id="40" name="Picture 40"/>
+            <wp:cNvGraphicFramePr>
+              <a:graphicFrameLocks xmlns:a="http://schemas.openxmlformats.org/drawingml/2006/main" noChangeAspect="1"/>
+            </wp:cNvGraphicFramePr>
+            <a:graphic xmlns:a="http://schemas.openxmlformats.org/drawingml/2006/main">
+              <a:graphicData uri="http://schemas.openxmlformats.org/drawingml/2006/picture">
+                <pic:pic xmlns:pic="http://schemas.openxmlformats.org/drawingml/2006/picture">
+                  <pic:nvPicPr>
+                    <pic:cNvPr id="1" name=""/>
+                    <pic:cNvPicPr/>
+                  </pic:nvPicPr>
+                  <pic:blipFill>
+                    <a:blip r:embed="rId13"/>
+                    <a:stretch>
+                      <a:fillRect/>
+                    </a:stretch>
+                  </pic:blipFill>
+                  <pic:spPr>
+                    <a:xfrm>
+                      <a:off x="0" y="0"/>
+                      <a:ext cx="2596201" cy="1262119"/>
+                    </a:xfrm>
+                    <a:prstGeom prst="rect">
+                      <a:avLst/>
+                    </a:prstGeom>
+                  </pic:spPr>
+                </pic:pic>
+              </a:graphicData>
+            </a:graphic>
+          </wp:inline>
+        </w:drawing>
+      </w:r>
+    </w:p>
+    <w:p>
+      <w:pPr>
+        <w:pStyle w:val="ListParagraph"/>
+        <w:numPr>
+          <w:ilvl w:val="0"/>
+          <w:numId w:val="4"/>
+        </w:numPr>
+      </w:pPr>
+      <w:r>
+        <w:t xml:space="preserve">В окне параметров приложения нажмите кнопку закрепления ярлыка на рабочем столе (в правом верхнем углу </w:t>
+      </w:r>
+      <w:r>
+        <w:rPr>
+          <w:noProof/>
+        </w:rPr>
+        <w:drawing>
+          <wp:inline distT="0" distB="0" distL="0" distR="0" wp14:anchorId="603EC0D0" wp14:editId="6277C806">
+            <wp:extent cx="247650" cy="238125"/>
+            <wp:effectExtent l="0" t="0" r="0" b="9525"/>
+            <wp:docPr id="41" name="Picture 41"/>
+            <wp:cNvGraphicFramePr>
+              <a:graphicFrameLocks xmlns:a="http://schemas.openxmlformats.org/drawingml/2006/main" noChangeAspect="1"/>
+            </wp:cNvGraphicFramePr>
+            <a:graphic xmlns:a="http://schemas.openxmlformats.org/drawingml/2006/main">
+              <a:graphicData uri="http://schemas.openxmlformats.org/drawingml/2006/picture">
+                <pic:pic xmlns:pic="http://schemas.openxmlformats.org/drawingml/2006/picture">
+                  <pic:nvPicPr>
+                    <pic:cNvPr id="1" name=""/>
+                    <pic:cNvPicPr/>
+                  </pic:nvPicPr>
+                  <pic:blipFill>
+                    <a:blip r:embed="rId14"/>
+                    <a:stretch>
+                      <a:fillRect/>
+                    </a:stretch>
+                  </pic:blipFill>
+                  <pic:spPr>
+                    <a:xfrm>
+                      <a:off x="0" y="0"/>
+                      <a:ext cx="247650" cy="238125"/>
+                    </a:xfrm>
+                    <a:prstGeom prst="rect">
+                      <a:avLst/>
+                    </a:prstGeom>
+                  </pic:spPr>
+                </pic:pic>
+              </a:graphicData>
+            </a:graphic>
+          </wp:inline>
+        </w:drawing>
+      </w:r>
+      <w:r>
+        <w:t xml:space="preserve">), а затем ссылку в параметре </w:t>
+      </w:r>
+      <w:r>
+        <w:rPr>
+          <w:b/>
+        </w:rPr>
+        <w:t>URL</w:t>
+      </w:r>
+      <w:r>
+        <w:t xml:space="preserve"> </w:t>
+      </w:r>
+      <w:r>
+        <w:t xml:space="preserve">или на кнопку </w:t>
+      </w:r>
+      <w:proofErr w:type="spellStart"/>
+      <w:r>
+        <w:rPr>
+          <w:b/>
+        </w:rPr>
+        <w:t>Browse</w:t>
+      </w:r>
+      <w:proofErr w:type="spellEnd"/>
+      <w:r>
+        <w:t>.</w:t>
+      </w:r>
+    </w:p>
+    <w:p>
+      <w:pPr>
+        <w:jc w:val="center"/>
+      </w:pPr>
+      <w:r>
+        <w:rPr>
+          <w:noProof/>
+        </w:rPr>
+        <w:drawing>
+          <wp:inline distT="0" distB="0" distL="0" distR="0" wp14:anchorId="5D767168" wp14:editId="58700ABB">
+            <wp:extent cx="5731510" cy="1396365"/>
+            <wp:effectExtent l="0" t="0" r="2540" b="0"/>
+            <wp:docPr id="10" name="Picture 10"/>
+            <wp:cNvGraphicFramePr>
+              <a:graphicFrameLocks xmlns:a="http://schemas.openxmlformats.org/drawingml/2006/main" noChangeAspect="1"/>
+            </wp:cNvGraphicFramePr>
+            <a:graphic xmlns:a="http://schemas.openxmlformats.org/drawingml/2006/main">
+              <a:graphicData uri="http://schemas.openxmlformats.org/drawingml/2006/picture">
+                <pic:pic xmlns:pic="http://schemas.openxmlformats.org/drawingml/2006/picture">
+                  <pic:nvPicPr>
+                    <pic:cNvPr id="10" name="tempsnip.png"/>
+                    <pic:cNvPicPr/>
+                  </pic:nvPicPr>
+                  <pic:blipFill>
+                    <a:blip r:embed="rId15" cstate="print">
+                      <a:extLst>
+                        <a:ext uri="{28A0092B-C50C-407E-A947-70E740481C1C}">
+                          <a14:useLocalDpi xmlns:a14="http://schemas.microsoft.com/office/drawing/2010/main" val="0"/>
+                        </a:ext>
+                      </a:extLst>
+                    </a:blip>
+                    <a:stretch>
+                      <a:fillRect/>
+                    </a:stretch>
+                  </pic:blipFill>
+                  <pic:spPr>
+                    <a:xfrm>
+                      <a:off x="0" y="0"/>
+                      <a:ext cx="5731510" cy="1396365"/>
+                    </a:xfrm>
+                    <a:prstGeom prst="rect">
+                      <a:avLst/>
+                    </a:prstGeom>
+                  </pic:spPr>
+                </pic:pic>
+              </a:graphicData>
+            </a:graphic>
+          </wp:inline>
+        </w:drawing>
+      </w:r>
+    </w:p>
+    <w:p>
+      <w:pPr>
+        <w:pStyle w:val="ListParagraph"/>
+        <w:numPr>
+          <w:ilvl w:val="0"/>
+          <w:numId w:val="4"/>
+        </w:numPr>
+      </w:pPr>
+      <w:r>
+        <w:lastRenderedPageBreak/>
+        <w:t>В открывшемся окне</w:t>
+      </w:r>
+      <w:r>
+        <w:t xml:space="preserve"> или вкладке</w:t>
+      </w:r>
+      <w:r>
+        <w:t xml:space="preserve"> браузера вы увидите стандартную заставку созданного приложения</w:t>
+      </w:r>
+    </w:p>
+    <w:p>
+      <w:pPr>
+        <w:jc w:val="center"/>
+      </w:pPr>
+      <w:r>
+        <w:rPr>
+          <w:noProof/>
+        </w:rPr>
+        <w:drawing>
+          <wp:inline distT="0" distB="0" distL="0" distR="0" wp14:anchorId="65E27B89" wp14:editId="04FE772B">
+            <wp:extent cx="5731510" cy="3149600"/>
+            <wp:effectExtent l="0" t="0" r="2540" b="0"/>
+            <wp:docPr id="7" name="Picture 7"/>
+            <wp:cNvGraphicFramePr>
+              <a:graphicFrameLocks xmlns:a="http://schemas.openxmlformats.org/drawingml/2006/main" noChangeAspect="1"/>
+            </wp:cNvGraphicFramePr>
+            <a:graphic xmlns:a="http://schemas.openxmlformats.org/drawingml/2006/main">
+              <a:graphicData uri="http://schemas.openxmlformats.org/drawingml/2006/picture">
+                <pic:pic xmlns:pic="http://schemas.openxmlformats.org/drawingml/2006/picture">
+                  <pic:nvPicPr>
+                    <pic:cNvPr id="7" name="Capture(3).PNG"/>
+                    <pic:cNvPicPr/>
+                  </pic:nvPicPr>
+                  <pic:blipFill>
+                    <a:blip r:embed="rId16">
+                      <a:extLst>
+                        <a:ext uri="{28A0092B-C50C-407E-A947-70E740481C1C}">
+                          <a14:useLocalDpi xmlns:a14="http://schemas.microsoft.com/office/drawing/2010/main" val="0"/>
+                        </a:ext>
+                      </a:extLst>
+                    </a:blip>
+                    <a:stretch>
+                      <a:fillRect/>
+                    </a:stretch>
+                  </pic:blipFill>
+                  <pic:spPr>
+                    <a:xfrm>
+                      <a:off x="0" y="0"/>
+                      <a:ext cx="5731510" cy="3149600"/>
+                    </a:xfrm>
+                    <a:prstGeom prst="rect">
+                      <a:avLst/>
+                    </a:prstGeom>
+                  </pic:spPr>
+                </pic:pic>
+              </a:graphicData>
+            </a:graphic>
+          </wp:inline>
+        </w:drawing>
+      </w:r>
+    </w:p>
+    <w:p>
+      <w:pPr>
+        <w:pStyle w:val="ListParagraph"/>
+      </w:pPr>
+      <w:r>
+        <w:br w:type="page"/>
+      </w:r>
+    </w:p>
+    <w:p>
+      <w:pPr>
+        <w:pStyle w:val="Heading1"/>
+        <w:rPr>
+          <w:lang w:val="en-US"/>
+        </w:rPr>
+      </w:pPr>
+      <w:r>
+        <w:rPr>
+          <w:lang w:val="en-US"/>
+        </w:rPr>
+        <w:lastRenderedPageBreak/>
+        <w:t>Task 03. Deploy Web application to Azure</w:t>
+      </w:r>
+    </w:p>
+    <w:p>
+      <w:pPr>
+        <w:rPr>
+          <w:rStyle w:val="IntenseEmphasis"/>
+        </w:rPr>
+      </w:pPr>
+      <w:r>
+        <w:rPr>
+          <w:rStyle w:val="IntenseEmphasis"/>
+        </w:rPr>
+        <w:t xml:space="preserve">Следующим шагом мы настроим </w:t>
+      </w:r>
+      <w:proofErr w:type="spellStart"/>
+      <w:r>
+        <w:rPr>
+          <w:rStyle w:val="IntenseEmphasis"/>
+        </w:rPr>
+        <w:t>деплой</w:t>
+      </w:r>
+      <w:proofErr w:type="spellEnd"/>
+      <w:r>
+        <w:rPr>
+          <w:rStyle w:val="IntenseEmphasis"/>
+        </w:rPr>
+        <w:t xml:space="preserve"> нашего приложения в облако. </w:t>
+      </w:r>
+      <w:proofErr w:type="spellStart"/>
+      <w:r>
+        <w:rPr>
+          <w:rStyle w:val="IntenseEmphasis"/>
+        </w:rPr>
+        <w:t>Azure</w:t>
+      </w:r>
+      <w:proofErr w:type="spellEnd"/>
+      <w:r>
+        <w:rPr>
+          <w:rStyle w:val="IntenseEmphasis"/>
+        </w:rPr>
+        <w:t xml:space="preserve"> </w:t>
+      </w:r>
+      <w:proofErr w:type="spellStart"/>
+      <w:r>
+        <w:rPr>
+          <w:rStyle w:val="IntenseEmphasis"/>
+        </w:rPr>
+        <w:t>App</w:t>
+      </w:r>
+      <w:proofErr w:type="spellEnd"/>
+      <w:r>
+        <w:rPr>
+          <w:rStyle w:val="IntenseEmphasis"/>
+        </w:rPr>
+        <w:t xml:space="preserve"> </w:t>
+      </w:r>
+      <w:proofErr w:type="spellStart"/>
+      <w:r>
+        <w:rPr>
+          <w:rStyle w:val="IntenseEmphasis"/>
+        </w:rPr>
+        <w:t>Services</w:t>
+      </w:r>
+      <w:proofErr w:type="spellEnd"/>
+      <w:r>
+        <w:rPr>
+          <w:rStyle w:val="IntenseEmphasis"/>
+        </w:rPr>
+        <w:t xml:space="preserve"> поддерживает несколько способов </w:t>
+      </w:r>
+      <w:proofErr w:type="spellStart"/>
+      <w:r>
+        <w:rPr>
+          <w:rStyle w:val="IntenseEmphasis"/>
+        </w:rPr>
+        <w:t>деплоя</w:t>
+      </w:r>
+      <w:proofErr w:type="spellEnd"/>
+      <w:r>
+        <w:rPr>
+          <w:rStyle w:val="IntenseEmphasis"/>
+        </w:rPr>
+        <w:t xml:space="preserve">, но из всех мы остановимся на варианте MS </w:t>
+      </w:r>
+      <w:proofErr w:type="spellStart"/>
+      <w:r>
+        <w:rPr>
+          <w:rStyle w:val="IntenseEmphasis"/>
+        </w:rPr>
+        <w:t>Deploy</w:t>
+      </w:r>
+      <w:proofErr w:type="spellEnd"/>
+      <w:r>
+        <w:rPr>
+          <w:rStyle w:val="IntenseEmphasis"/>
+        </w:rPr>
+        <w:t xml:space="preserve"> как на одном из наиболее простых с точки зрения настройки, а также как «из коробки» поддерживаемый в </w:t>
+      </w:r>
+      <w:proofErr w:type="spellStart"/>
+      <w:r>
+        <w:rPr>
+          <w:rStyle w:val="IntenseEmphasis"/>
         </w:rPr>
         <w:t>Visual</w:t>
       </w:r>
       <w:proofErr w:type="spellEnd"/>
       <w:r>
         <w:rPr>
-          <w:rFonts w:ascii="Calibri" w:eastAsia="Calibri" w:hAnsi="Calibri" w:cs="Calibri"/>
-        </w:rPr>
-        <w:t xml:space="preserve"> </w:t>
-      </w:r>
-      <w:proofErr w:type="spellStart"/>
-      <w:r>
-        <w:rPr>
-          <w:rFonts w:ascii="Calibri" w:eastAsia="Calibri" w:hAnsi="Calibri" w:cs="Calibri"/>
+          <w:rStyle w:val="IntenseEmphasis"/>
+        </w:rPr>
+        <w:t xml:space="preserve"> </w:t>
+      </w:r>
+      <w:proofErr w:type="spellStart"/>
+      <w:r>
+        <w:rPr>
+          <w:rStyle w:val="IntenseEmphasis"/>
         </w:rPr>
         <w:t>Studio</w:t>
       </w:r>
       <w:proofErr w:type="spellEnd"/>
-      <w:r>
-        <w:rPr>
-          <w:rFonts w:ascii="Calibri" w:eastAsia="Calibri" w:hAnsi="Calibri" w:cs="Calibri"/>
-        </w:rPr>
-        <w:t xml:space="preserve">. Произведите </w:t>
-      </w:r>
-      <w:proofErr w:type="spellStart"/>
-      <w:r>
-        <w:rPr>
-          <w:rFonts w:ascii="Calibri" w:eastAsia="Calibri" w:hAnsi="Calibri" w:cs="Calibri"/>
-        </w:rPr>
-        <w:t>деплоймент</w:t>
-      </w:r>
-      <w:proofErr w:type="spellEnd"/>
-      <w:r>
-        <w:rPr>
-          <w:rFonts w:ascii="Calibri" w:eastAsia="Calibri" w:hAnsi="Calibri" w:cs="Calibri"/>
-        </w:rPr>
-        <w:t xml:space="preserve"> кода шаблона в </w:t>
-      </w:r>
-      <w:proofErr w:type="spellStart"/>
-      <w:r>
-        <w:rPr>
-          <w:rFonts w:ascii="Calibri" w:eastAsia="Calibri" w:hAnsi="Calibri" w:cs="Calibri"/>
-        </w:rPr>
-        <w:t>web</w:t>
-      </w:r>
-      <w:proofErr w:type="spellEnd"/>
-      <w:r>
-        <w:rPr>
-          <w:rFonts w:ascii="Calibri" w:eastAsia="Calibri" w:hAnsi="Calibri" w:cs="Calibri"/>
-        </w:rPr>
-        <w:t>-приложение</w:t>
-      </w:r>
-      <w:r>
-        <w:br/>
-      </w:r>
-      <w:r>
-        <w:rPr>
-          <w:rFonts w:ascii="Calibri" w:eastAsia="Calibri" w:hAnsi="Calibri" w:cs="Calibri"/>
-        </w:rPr>
-        <w:t>*нужны скриншоты*</w:t>
-      </w:r>
+    </w:p>
+    <w:p>
+      <w:pPr>
+        <w:pStyle w:val="ListParagraph"/>
+        <w:numPr>
+          <w:ilvl w:val="0"/>
+          <w:numId w:val="5"/>
+        </w:numPr>
+      </w:pPr>
+      <w:r>
+        <w:t xml:space="preserve">Откройте </w:t>
+      </w:r>
+      <w:proofErr w:type="spellStart"/>
+      <w:r>
+        <w:t>Visual</w:t>
+      </w:r>
+      <w:proofErr w:type="spellEnd"/>
+      <w:r>
+        <w:t xml:space="preserve"> </w:t>
+      </w:r>
+      <w:proofErr w:type="spellStart"/>
+      <w:r>
+        <w:t>Studio</w:t>
+      </w:r>
+      <w:proofErr w:type="spellEnd"/>
+      <w:r>
+        <w:t xml:space="preserve"> </w:t>
+      </w:r>
+      <w:r>
+        <w:t>с вашим приложением и в контекстном меню проекта выберите</w:t>
+      </w:r>
+      <w:r>
+        <w:t xml:space="preserve"> </w:t>
+      </w:r>
+      <w:r>
+        <w:t xml:space="preserve">пункт </w:t>
+      </w:r>
+      <w:proofErr w:type="spellStart"/>
+      <w:r>
+        <w:rPr>
+          <w:b/>
+        </w:rPr>
+        <w:t>Publish</w:t>
+      </w:r>
+      <w:proofErr w:type="spellEnd"/>
+      <w:r>
+        <w:t xml:space="preserve"> </w:t>
+      </w:r>
+    </w:p>
+    <w:p>
+      <w:pPr>
+        <w:jc w:val="center"/>
+      </w:pPr>
+      <w:r>
+        <w:rPr>
+          <w:noProof/>
+        </w:rPr>
+        <w:drawing>
+          <wp:inline distT="0" distB="0" distL="0" distR="0" wp14:anchorId="34355EF5" wp14:editId="7E88AE99">
+            <wp:extent cx="2641673" cy="1764815"/>
+            <wp:effectExtent l="0" t="0" r="6350" b="6985"/>
+            <wp:docPr id="44" name="Picture 44"/>
+            <wp:cNvGraphicFramePr>
+              <a:graphicFrameLocks xmlns:a="http://schemas.openxmlformats.org/drawingml/2006/main" noChangeAspect="1"/>
+            </wp:cNvGraphicFramePr>
+            <a:graphic xmlns:a="http://schemas.openxmlformats.org/drawingml/2006/main">
+              <a:graphicData uri="http://schemas.openxmlformats.org/drawingml/2006/picture">
+                <pic:pic xmlns:pic="http://schemas.openxmlformats.org/drawingml/2006/picture">
+                  <pic:nvPicPr>
+                    <pic:cNvPr id="1" name=""/>
+                    <pic:cNvPicPr/>
+                  </pic:nvPicPr>
+                  <pic:blipFill>
+                    <a:blip r:embed="rId17"/>
+                    <a:stretch>
+                      <a:fillRect/>
+                    </a:stretch>
+                  </pic:blipFill>
+                  <pic:spPr>
+                    <a:xfrm>
+                      <a:off x="0" y="0"/>
+                      <a:ext cx="2652068" cy="1771760"/>
+                    </a:xfrm>
+                    <a:prstGeom prst="rect">
+                      <a:avLst/>
+                    </a:prstGeom>
+                  </pic:spPr>
+                </pic:pic>
+              </a:graphicData>
+            </a:graphic>
+          </wp:inline>
+        </w:drawing>
+      </w:r>
+    </w:p>
+    <w:p>
+      <w:pPr>
+        <w:pStyle w:val="ListParagraph"/>
+        <w:numPr>
+          <w:ilvl w:val="0"/>
+          <w:numId w:val="5"/>
+        </w:numPr>
+      </w:pPr>
+      <w:r>
+        <w:t xml:space="preserve">В диалоге настройки публикации выберите </w:t>
+      </w:r>
+      <w:proofErr w:type="spellStart"/>
+      <w:r>
+        <w:rPr>
+          <w:b/>
+        </w:rPr>
+        <w:t>App</w:t>
+      </w:r>
+      <w:proofErr w:type="spellEnd"/>
+      <w:r>
+        <w:rPr>
+          <w:b/>
+        </w:rPr>
+        <w:t xml:space="preserve"> </w:t>
+      </w:r>
+      <w:proofErr w:type="spellStart"/>
+      <w:r>
+        <w:rPr>
+          <w:b/>
+        </w:rPr>
+        <w:t>Service</w:t>
+      </w:r>
+      <w:proofErr w:type="spellEnd"/>
+      <w:r>
+        <w:rPr>
+          <w:b/>
+        </w:rPr>
+        <w:t>,</w:t>
+      </w:r>
+      <w:r>
+        <w:t xml:space="preserve"> </w:t>
+      </w:r>
+      <w:proofErr w:type="spellStart"/>
+      <w:r>
+        <w:rPr>
+          <w:b/>
+        </w:rPr>
+        <w:t>Select</w:t>
+      </w:r>
+      <w:proofErr w:type="spellEnd"/>
+      <w:r>
+        <w:rPr>
+          <w:b/>
+        </w:rPr>
+        <w:t xml:space="preserve"> </w:t>
+      </w:r>
+      <w:proofErr w:type="spellStart"/>
+      <w:r>
+        <w:rPr>
+          <w:b/>
+        </w:rPr>
+        <w:t>Existing</w:t>
+      </w:r>
+      <w:proofErr w:type="spellEnd"/>
+      <w:r>
+        <w:t xml:space="preserve"> </w:t>
+      </w:r>
+      <w:r>
+        <w:t xml:space="preserve">и нажмите </w:t>
+      </w:r>
+      <w:proofErr w:type="spellStart"/>
+      <w:r>
+        <w:rPr>
+          <w:b/>
+        </w:rPr>
+        <w:t>Create</w:t>
+      </w:r>
+      <w:proofErr w:type="spellEnd"/>
+      <w:r>
+        <w:rPr>
+          <w:b/>
+        </w:rPr>
+        <w:t xml:space="preserve"> </w:t>
+      </w:r>
+      <w:proofErr w:type="spellStart"/>
+      <w:r>
+        <w:rPr>
+          <w:b/>
+        </w:rPr>
+        <w:t>Profile</w:t>
+      </w:r>
+      <w:proofErr w:type="spellEnd"/>
+    </w:p>
+    <w:p>
+      <w:pPr>
+        <w:jc w:val="center"/>
+      </w:pPr>
+      <w:r>
+        <w:rPr>
+          <w:noProof/>
+        </w:rPr>
+        <w:drawing>
+          <wp:inline distT="0" distB="0" distL="0" distR="0" wp14:anchorId="5C9F1C5D" wp14:editId="5F10147E">
+            <wp:extent cx="4080580" cy="3211314"/>
+            <wp:effectExtent l="0" t="0" r="0" b="8255"/>
+            <wp:docPr id="45" name="Picture 45"/>
+            <wp:cNvGraphicFramePr>
+              <a:graphicFrameLocks xmlns:a="http://schemas.openxmlformats.org/drawingml/2006/main" noChangeAspect="1"/>
+            </wp:cNvGraphicFramePr>
+            <a:graphic xmlns:a="http://schemas.openxmlformats.org/drawingml/2006/main">
+              <a:graphicData uri="http://schemas.openxmlformats.org/drawingml/2006/picture">
+                <pic:pic xmlns:pic="http://schemas.openxmlformats.org/drawingml/2006/picture">
+                  <pic:nvPicPr>
+                    <pic:cNvPr id="1" name=""/>
+                    <pic:cNvPicPr/>
+                  </pic:nvPicPr>
+                  <pic:blipFill>
+                    <a:blip r:embed="rId18"/>
+                    <a:stretch>
+                      <a:fillRect/>
+                    </a:stretch>
+                  </pic:blipFill>
+                  <pic:spPr>
+                    <a:xfrm>
+                      <a:off x="0" y="0"/>
+                      <a:ext cx="4104442" cy="3230093"/>
+                    </a:xfrm>
+                    <a:prstGeom prst="rect">
+                      <a:avLst/>
+                    </a:prstGeom>
+                  </pic:spPr>
+                </pic:pic>
+              </a:graphicData>
+            </a:graphic>
+          </wp:inline>
+        </w:drawing>
+      </w:r>
+    </w:p>
+    <w:p>
+      <w:pPr>
+        <w:pStyle w:val="ListParagraph"/>
+        <w:numPr>
+          <w:ilvl w:val="0"/>
+          <w:numId w:val="5"/>
+        </w:numPr>
+      </w:pPr>
+      <w:r>
+        <w:t xml:space="preserve">В диалоге выбора цели укажите созданный ранее </w:t>
+      </w:r>
+      <w:proofErr w:type="spellStart"/>
+      <w:r>
+        <w:t>App</w:t>
+      </w:r>
+      <w:proofErr w:type="spellEnd"/>
+      <w:r>
+        <w:t xml:space="preserve"> </w:t>
+      </w:r>
+      <w:proofErr w:type="spellStart"/>
+      <w:r>
+        <w:t>Service</w:t>
+      </w:r>
+      <w:proofErr w:type="spellEnd"/>
+      <w:r>
+        <w:t xml:space="preserve"> и нажмите </w:t>
+      </w:r>
+      <w:proofErr w:type="spellStart"/>
+      <w:r>
+        <w:t>Ok</w:t>
+      </w:r>
+      <w:proofErr w:type="spellEnd"/>
+    </w:p>
+    <w:p>
+      <w:pPr>
+        <w:jc w:val="center"/>
+      </w:pPr>
+      <w:r>
+        <w:rPr>
+          <w:noProof/>
+        </w:rPr>
+        <w:lastRenderedPageBreak/>
+        <w:drawing>
+          <wp:inline distT="0" distB="0" distL="0" distR="0" wp14:anchorId="6DD7CEB6" wp14:editId="5D685641">
+            <wp:extent cx="3529635" cy="2649377"/>
+            <wp:effectExtent l="0" t="0" r="0" b="0"/>
+            <wp:docPr id="11" name="Picture 11"/>
+            <wp:cNvGraphicFramePr>
+              <a:graphicFrameLocks xmlns:a="http://schemas.openxmlformats.org/drawingml/2006/main" noChangeAspect="1"/>
+            </wp:cNvGraphicFramePr>
+            <a:graphic xmlns:a="http://schemas.openxmlformats.org/drawingml/2006/main">
+              <a:graphicData uri="http://schemas.openxmlformats.org/drawingml/2006/picture">
+                <pic:pic xmlns:pic="http://schemas.openxmlformats.org/drawingml/2006/picture">
+                  <pic:nvPicPr>
+                    <pic:cNvPr id="11" name="tempsnip2.png"/>
+                    <pic:cNvPicPr/>
+                  </pic:nvPicPr>
+                  <pic:blipFill>
+                    <a:blip r:embed="rId19">
+                      <a:extLst>
+                        <a:ext uri="{28A0092B-C50C-407E-A947-70E740481C1C}">
+                          <a14:useLocalDpi xmlns:a14="http://schemas.microsoft.com/office/drawing/2010/main" val="0"/>
+                        </a:ext>
+                      </a:extLst>
+                    </a:blip>
+                    <a:stretch>
+                      <a:fillRect/>
+                    </a:stretch>
+                  </pic:blipFill>
+                  <pic:spPr>
+                    <a:xfrm>
+                      <a:off x="0" y="0"/>
+                      <a:ext cx="3545702" cy="2661437"/>
+                    </a:xfrm>
+                    <a:prstGeom prst="rect">
+                      <a:avLst/>
+                    </a:prstGeom>
+                  </pic:spPr>
+                </pic:pic>
+              </a:graphicData>
+            </a:graphic>
+          </wp:inline>
+        </w:drawing>
+      </w:r>
+    </w:p>
+    <w:p/>
+    <w:p>
+      <w:pPr>
+        <w:pStyle w:val="ListParagraph"/>
+        <w:numPr>
+          <w:ilvl w:val="0"/>
+          <w:numId w:val="5"/>
+        </w:numPr>
+      </w:pPr>
+      <w:r>
+        <w:t xml:space="preserve">В открывшемся окне профиля публикации нажмите </w:t>
+      </w:r>
+      <w:proofErr w:type="spellStart"/>
+      <w:r>
+        <w:rPr>
+          <w:b/>
+        </w:rPr>
+        <w:t>Configure</w:t>
+      </w:r>
+      <w:proofErr w:type="spellEnd"/>
+      <w:r>
+        <w:t xml:space="preserve"> </w:t>
+      </w:r>
+    </w:p>
+    <w:p>
+      <w:pPr>
+        <w:jc w:val="center"/>
+      </w:pPr>
+      <w:r>
+        <w:rPr>
+          <w:noProof/>
+        </w:rPr>
+        <w:drawing>
+          <wp:inline distT="0" distB="0" distL="0" distR="0" wp14:anchorId="7356310A" wp14:editId="2EDEDC06">
+            <wp:extent cx="4173372" cy="2654942"/>
+            <wp:effectExtent l="0" t="0" r="0" b="0"/>
+            <wp:docPr id="12" name="Picture 12"/>
+            <wp:cNvGraphicFramePr>
+              <a:graphicFrameLocks xmlns:a="http://schemas.openxmlformats.org/drawingml/2006/main" noChangeAspect="1"/>
+            </wp:cNvGraphicFramePr>
+            <a:graphic xmlns:a="http://schemas.openxmlformats.org/drawingml/2006/main">
+              <a:graphicData uri="http://schemas.openxmlformats.org/drawingml/2006/picture">
+                <pic:pic xmlns:pic="http://schemas.openxmlformats.org/drawingml/2006/picture">
+                  <pic:nvPicPr>
+                    <pic:cNvPr id="12" name="tempsnip3.png"/>
+                    <pic:cNvPicPr/>
+                  </pic:nvPicPr>
+                  <pic:blipFill>
+                    <a:blip r:embed="rId20">
+                      <a:extLst>
+                        <a:ext uri="{28A0092B-C50C-407E-A947-70E740481C1C}">
+                          <a14:useLocalDpi xmlns:a14="http://schemas.microsoft.com/office/drawing/2010/main" val="0"/>
+                        </a:ext>
+                      </a:extLst>
+                    </a:blip>
+                    <a:stretch>
+                      <a:fillRect/>
+                    </a:stretch>
+                  </pic:blipFill>
+                  <pic:spPr>
+                    <a:xfrm>
+                      <a:off x="0" y="0"/>
+                      <a:ext cx="4188262" cy="2664414"/>
+                    </a:xfrm>
+                    <a:prstGeom prst="rect">
+                      <a:avLst/>
+                    </a:prstGeom>
+                  </pic:spPr>
+                </pic:pic>
+              </a:graphicData>
+            </a:graphic>
+          </wp:inline>
+        </w:drawing>
+      </w:r>
+    </w:p>
+    <w:p>
+      <w:pPr>
+        <w:pStyle w:val="ListParagraph"/>
+        <w:numPr>
+          <w:ilvl w:val="0"/>
+          <w:numId w:val="5"/>
+        </w:numPr>
+      </w:pPr>
+      <w:r>
+        <w:t xml:space="preserve">Изучите настройки </w:t>
+      </w:r>
+      <w:proofErr w:type="spellStart"/>
+      <w:r>
+        <w:t>деплоя</w:t>
+      </w:r>
+      <w:proofErr w:type="spellEnd"/>
+      <w:r>
+        <w:t xml:space="preserve"> установленные по умолчанию. Особого внимания заслуживает закладка </w:t>
+      </w:r>
+      <w:proofErr w:type="spellStart"/>
+      <w:r>
+        <w:t>Settings</w:t>
+      </w:r>
+      <w:proofErr w:type="spellEnd"/>
+      <w:r>
+        <w:t>, на которой, в частности указывается:</w:t>
+      </w:r>
+    </w:p>
+    <w:p>
+      <w:pPr>
+        <w:pStyle w:val="ListParagraph"/>
+        <w:numPr>
+          <w:ilvl w:val="1"/>
+          <w:numId w:val="5"/>
+        </w:numPr>
+      </w:pPr>
+      <w:r>
+        <w:t>в какой конфигурации (</w:t>
+      </w:r>
+      <w:proofErr w:type="spellStart"/>
+      <w:r>
+        <w:t>Debug</w:t>
+      </w:r>
+      <w:proofErr w:type="spellEnd"/>
+      <w:r>
+        <w:t>/</w:t>
+      </w:r>
+      <w:proofErr w:type="spellStart"/>
+      <w:r>
+        <w:t>Release</w:t>
+      </w:r>
+      <w:proofErr w:type="spellEnd"/>
+      <w:r>
+        <w:t xml:space="preserve">) </w:t>
+      </w:r>
+      <w:r>
+        <w:t xml:space="preserve">происходит </w:t>
+      </w:r>
+      <w:proofErr w:type="spellStart"/>
+      <w:r>
+        <w:t>деплой</w:t>
+      </w:r>
+      <w:proofErr w:type="spellEnd"/>
+      <w:r>
+        <w:t xml:space="preserve"> приложения</w:t>
+      </w:r>
+    </w:p>
+    <w:p>
+      <w:pPr>
+        <w:pStyle w:val="ListParagraph"/>
+        <w:numPr>
+          <w:ilvl w:val="1"/>
+          <w:numId w:val="5"/>
+        </w:numPr>
+        <w:rPr>
+          <w:lang w:val="en-US"/>
+        </w:rPr>
+      </w:pPr>
+      <w:r>
+        <w:t>параметры</w:t>
+      </w:r>
+      <w:r>
+        <w:rPr>
+          <w:lang w:val="en-US"/>
+        </w:rPr>
+        <w:t xml:space="preserve"> .Net Core publishing (framework depended/self-contained, </w:t>
+      </w:r>
+      <w:r>
+        <w:t>платформа</w:t>
+      </w:r>
+      <w:r>
+        <w:rPr>
+          <w:lang w:val="en-US"/>
+        </w:rPr>
+        <w:t xml:space="preserve"> </w:t>
+      </w:r>
+      <w:r>
+        <w:t>компиляции</w:t>
+      </w:r>
+      <w:r>
+        <w:rPr>
+          <w:lang w:val="en-US"/>
+        </w:rPr>
+        <w:t xml:space="preserve">, </w:t>
+      </w:r>
+      <w:r>
+        <w:t>версия</w:t>
+      </w:r>
+      <w:r>
+        <w:rPr>
+          <w:lang w:val="en-US"/>
+        </w:rPr>
+        <w:t>)</w:t>
+      </w:r>
+    </w:p>
+    <w:p>
+      <w:pPr>
+        <w:pStyle w:val="ListParagraph"/>
+        <w:numPr>
+          <w:ilvl w:val="1"/>
+          <w:numId w:val="5"/>
+        </w:numPr>
+      </w:pPr>
+      <w:r>
+        <w:t xml:space="preserve">будут ли </w:t>
+      </w:r>
+      <w:proofErr w:type="gramStart"/>
+      <w:r>
+        <w:t>во время</w:t>
+      </w:r>
+      <w:proofErr w:type="gramEnd"/>
+      <w:r>
+        <w:t xml:space="preserve"> </w:t>
+      </w:r>
+      <w:proofErr w:type="spellStart"/>
+      <w:r>
+        <w:t>деплоя</w:t>
+      </w:r>
+      <w:proofErr w:type="spellEnd"/>
+      <w:r>
+        <w:t xml:space="preserve"> удаляться «лишние» файлы (те, которых нет в пакете)</w:t>
+      </w:r>
+    </w:p>
+    <w:p>
+      <w:pPr>
+        <w:jc w:val="center"/>
+      </w:pPr>
+      <w:r>
+        <w:rPr>
+          <w:noProof/>
+        </w:rPr>
+        <w:lastRenderedPageBreak/>
+        <w:drawing>
+          <wp:inline distT="0" distB="0" distL="0" distR="0" wp14:anchorId="2F1D6293" wp14:editId="4E51037B">
+            <wp:extent cx="3944397" cy="3116275"/>
+            <wp:effectExtent l="0" t="0" r="0" b="8255"/>
+            <wp:docPr id="13" name="Picture 13"/>
+            <wp:cNvGraphicFramePr>
+              <a:graphicFrameLocks xmlns:a="http://schemas.openxmlformats.org/drawingml/2006/main" noChangeAspect="1"/>
+            </wp:cNvGraphicFramePr>
+            <a:graphic xmlns:a="http://schemas.openxmlformats.org/drawingml/2006/main">
+              <a:graphicData uri="http://schemas.openxmlformats.org/drawingml/2006/picture">
+                <pic:pic xmlns:pic="http://schemas.openxmlformats.org/drawingml/2006/picture">
+                  <pic:nvPicPr>
+                    <pic:cNvPr id="13" name="tempsnip4.png"/>
+                    <pic:cNvPicPr/>
+                  </pic:nvPicPr>
+                  <pic:blipFill>
+                    <a:blip r:embed="rId21">
+                      <a:extLst>
+                        <a:ext uri="{28A0092B-C50C-407E-A947-70E740481C1C}">
+                          <a14:useLocalDpi xmlns:a14="http://schemas.microsoft.com/office/drawing/2010/main" val="0"/>
+                        </a:ext>
+                      </a:extLst>
+                    </a:blip>
+                    <a:stretch>
+                      <a:fillRect/>
+                    </a:stretch>
+                  </pic:blipFill>
+                  <pic:spPr>
+                    <a:xfrm>
+                      <a:off x="0" y="0"/>
+                      <a:ext cx="3958249" cy="3127219"/>
+                    </a:xfrm>
+                    <a:prstGeom prst="rect">
+                      <a:avLst/>
+                    </a:prstGeom>
+                  </pic:spPr>
+                </pic:pic>
+              </a:graphicData>
+            </a:graphic>
+          </wp:inline>
+        </w:drawing>
+      </w:r>
+    </w:p>
+    <w:p>
+      <w:pPr>
+        <w:pStyle w:val="ListParagraph"/>
+        <w:numPr>
+          <w:ilvl w:val="0"/>
+          <w:numId w:val="5"/>
+        </w:numPr>
+      </w:pPr>
+      <w:r>
+        <w:t xml:space="preserve">Закройте окно настроек и в окне профиля нажмите </w:t>
+      </w:r>
+      <w:proofErr w:type="spellStart"/>
+      <w:r>
+        <w:rPr>
+          <w:b/>
+        </w:rPr>
+        <w:t>Publish</w:t>
+      </w:r>
+      <w:proofErr w:type="spellEnd"/>
+    </w:p>
+    <w:p>
+      <w:pPr>
+        <w:jc w:val="center"/>
+      </w:pPr>
+      <w:r>
+        <w:rPr>
+          <w:noProof/>
+        </w:rPr>
+        <w:drawing>
+          <wp:inline distT="0" distB="0" distL="0" distR="0" wp14:anchorId="6597B356" wp14:editId="22E30D3C">
+            <wp:extent cx="4319911" cy="2289658"/>
+            <wp:effectExtent l="0" t="0" r="4445" b="0"/>
+            <wp:docPr id="14" name="Picture 14"/>
+            <wp:cNvGraphicFramePr>
+              <a:graphicFrameLocks xmlns:a="http://schemas.openxmlformats.org/drawingml/2006/main" noChangeAspect="1"/>
+            </wp:cNvGraphicFramePr>
+            <a:graphic xmlns:a="http://schemas.openxmlformats.org/drawingml/2006/main">
+              <a:graphicData uri="http://schemas.openxmlformats.org/drawingml/2006/picture">
+                <pic:pic xmlns:pic="http://schemas.openxmlformats.org/drawingml/2006/picture">
+                  <pic:nvPicPr>
+                    <pic:cNvPr id="14" name="tempsnip5.png"/>
+                    <pic:cNvPicPr/>
+                  </pic:nvPicPr>
+                  <pic:blipFill>
+                    <a:blip r:embed="rId22">
+                      <a:extLst>
+                        <a:ext uri="{28A0092B-C50C-407E-A947-70E740481C1C}">
+                          <a14:useLocalDpi xmlns:a14="http://schemas.microsoft.com/office/drawing/2010/main" val="0"/>
+                        </a:ext>
+                      </a:extLst>
+                    </a:blip>
+                    <a:stretch>
+                      <a:fillRect/>
+                    </a:stretch>
+                  </pic:blipFill>
+                  <pic:spPr>
+                    <a:xfrm>
+                      <a:off x="0" y="0"/>
+                      <a:ext cx="4335381" cy="2297858"/>
+                    </a:xfrm>
+                    <a:prstGeom prst="rect">
+                      <a:avLst/>
+                    </a:prstGeom>
+                  </pic:spPr>
+                </pic:pic>
+              </a:graphicData>
+            </a:graphic>
+          </wp:inline>
+        </w:drawing>
+      </w:r>
+    </w:p>
+    <w:p>
+      <w:pPr>
+        <w:pStyle w:val="ListParagraph"/>
+        <w:numPr>
+          <w:ilvl w:val="0"/>
+          <w:numId w:val="5"/>
+        </w:numPr>
+      </w:pPr>
+      <w:r>
+        <w:t xml:space="preserve">Дождитесь окончания </w:t>
+      </w:r>
+      <w:proofErr w:type="spellStart"/>
+      <w:r>
+        <w:t>деплоя</w:t>
+      </w:r>
+      <w:proofErr w:type="spellEnd"/>
+      <w:r>
+        <w:t xml:space="preserve"> и открытия окна браузера. Убедитесь, что приложение запускается без ошибок и возвращает форму загрузки файлов </w:t>
+      </w:r>
+    </w:p>
+    <w:p>
+      <w:pPr>
+        <w:jc w:val="center"/>
+      </w:pPr>
+      <w:r>
+        <w:rPr>
+          <w:noProof/>
+        </w:rPr>
+        <w:drawing>
+          <wp:inline distT="0" distB="0" distL="0" distR="0" wp14:anchorId="1C052F16" wp14:editId="1B30AB65">
+            <wp:extent cx="5731510" cy="1982470"/>
+            <wp:effectExtent l="0" t="0" r="2540" b="0"/>
+            <wp:docPr id="1" name="Picture 1"/>
+            <wp:cNvGraphicFramePr>
+              <a:graphicFrameLocks xmlns:a="http://schemas.openxmlformats.org/drawingml/2006/main" noChangeAspect="1"/>
+            </wp:cNvGraphicFramePr>
+            <a:graphic xmlns:a="http://schemas.openxmlformats.org/drawingml/2006/main">
+              <a:graphicData uri="http://schemas.openxmlformats.org/drawingml/2006/picture">
+                <pic:pic xmlns:pic="http://schemas.openxmlformats.org/drawingml/2006/picture">
+                  <pic:nvPicPr>
+                    <pic:cNvPr id="1" name=""/>
+                    <pic:cNvPicPr/>
+                  </pic:nvPicPr>
+                  <pic:blipFill>
+                    <a:blip r:embed="rId23"/>
+                    <a:stretch>
+                      <a:fillRect/>
+                    </a:stretch>
+                  </pic:blipFill>
+                  <pic:spPr>
+                    <a:xfrm>
+                      <a:off x="0" y="0"/>
+                      <a:ext cx="5731510" cy="1982470"/>
+                    </a:xfrm>
+                    <a:prstGeom prst="rect">
+                      <a:avLst/>
+                    </a:prstGeom>
+                  </pic:spPr>
+                </pic:pic>
+              </a:graphicData>
+            </a:graphic>
+          </wp:inline>
+        </w:drawing>
+      </w:r>
+      <w:bookmarkStart w:id="0" w:name="_GoBack"/>
+      <w:bookmarkEnd w:id="0"/>
+    </w:p>
+    <w:p>
+      <w:pPr>
+        <w:rPr>
+          <w:i/>
+        </w:rPr>
+      </w:pPr>
     </w:p>
     <w:sectPr>
       <w:pgSz w:w="11906" w:h="16838"/>
@@ -521,10 +3198,10 @@
     </w:lvl>
   </w:abstractNum>
   <w:abstractNum w:abstractNumId="1" w15:restartNumberingAfterBreak="0">
-    <w:nsid w:val="50127C7F"/>
+    <w:nsid w:val="24976E64"/>
     <w:multiLevelType w:val="hybridMultilevel"/>
-    <w:tmpl w:val="D11EE1CC"/>
-    <w:lvl w:ilvl="0" w:tplc="F71C7594">
+    <w:tmpl w:val="F2184DCC"/>
+    <w:lvl w:ilvl="0" w:tplc="0409000F">
       <w:start w:val="1"/>
       <w:numFmt w:val="decimal"/>
       <w:lvlText w:val="%1."/>
@@ -532,6 +3209,98 @@
       <w:pPr>
         <w:ind w:left="720" w:hanging="360"/>
       </w:pPr>
+      <w:rPr>
+        <w:rFonts w:hint="default"/>
+      </w:rPr>
+    </w:lvl>
+    <w:lvl w:ilvl="1" w:tplc="04090019">
+      <w:start w:val="1"/>
+      <w:numFmt w:val="lowerLetter"/>
+      <w:lvlText w:val="%2."/>
+      <w:lvlJc w:val="left"/>
+      <w:pPr>
+        <w:ind w:left="1440" w:hanging="360"/>
+      </w:pPr>
+    </w:lvl>
+    <w:lvl w:ilvl="2" w:tplc="0409001B">
+      <w:start w:val="1"/>
+      <w:numFmt w:val="lowerRoman"/>
+      <w:lvlText w:val="%3."/>
+      <w:lvlJc w:val="right"/>
+      <w:pPr>
+        <w:ind w:left="2160" w:hanging="180"/>
+      </w:pPr>
+    </w:lvl>
+    <w:lvl w:ilvl="3" w:tplc="0409000F" w:tentative="1">
+      <w:start w:val="1"/>
+      <w:numFmt w:val="decimal"/>
+      <w:lvlText w:val="%4."/>
+      <w:lvlJc w:val="left"/>
+      <w:pPr>
+        <w:ind w:left="2880" w:hanging="360"/>
+      </w:pPr>
+    </w:lvl>
+    <w:lvl w:ilvl="4" w:tplc="04090019" w:tentative="1">
+      <w:start w:val="1"/>
+      <w:numFmt w:val="lowerLetter"/>
+      <w:lvlText w:val="%5."/>
+      <w:lvlJc w:val="left"/>
+      <w:pPr>
+        <w:ind w:left="3600" w:hanging="360"/>
+      </w:pPr>
+    </w:lvl>
+    <w:lvl w:ilvl="5" w:tplc="0409001B" w:tentative="1">
+      <w:start w:val="1"/>
+      <w:numFmt w:val="lowerRoman"/>
+      <w:lvlText w:val="%6."/>
+      <w:lvlJc w:val="right"/>
+      <w:pPr>
+        <w:ind w:left="4320" w:hanging="180"/>
+      </w:pPr>
+    </w:lvl>
+    <w:lvl w:ilvl="6" w:tplc="0409000F" w:tentative="1">
+      <w:start w:val="1"/>
+      <w:numFmt w:val="decimal"/>
+      <w:lvlText w:val="%7."/>
+      <w:lvlJc w:val="left"/>
+      <w:pPr>
+        <w:ind w:left="5040" w:hanging="360"/>
+      </w:pPr>
+    </w:lvl>
+    <w:lvl w:ilvl="7" w:tplc="04090019" w:tentative="1">
+      <w:start w:val="1"/>
+      <w:numFmt w:val="lowerLetter"/>
+      <w:lvlText w:val="%8."/>
+      <w:lvlJc w:val="left"/>
+      <w:pPr>
+        <w:ind w:left="5760" w:hanging="360"/>
+      </w:pPr>
+    </w:lvl>
+    <w:lvl w:ilvl="8" w:tplc="0409001B" w:tentative="1">
+      <w:start w:val="1"/>
+      <w:numFmt w:val="lowerRoman"/>
+      <w:lvlText w:val="%9."/>
+      <w:lvlJc w:val="right"/>
+      <w:pPr>
+        <w:ind w:left="6480" w:hanging="180"/>
+      </w:pPr>
+    </w:lvl>
+  </w:abstractNum>
+  <w:abstractNum w:abstractNumId="2" w15:restartNumberingAfterBreak="0">
+    <w:nsid w:val="50127C7F"/>
+    <w:multiLevelType w:val="hybridMultilevel"/>
+    <w:tmpl w:val="B45238BC"/>
+    <w:lvl w:ilvl="0" w:tplc="FA3A4876">
+      <w:start w:val="1"/>
+      <w:numFmt w:val="decimal"/>
+      <w:lvlText w:val="%1."/>
+      <w:lvlJc w:val="left"/>
+      <w:pPr>
+        <w:ind w:left="720" w:hanging="360"/>
+      </w:pPr>
+      <w:rPr>
+        <w:i w:val="0"/>
+      </w:rPr>
     </w:lvl>
     <w:lvl w:ilvl="1" w:tplc="12FEE0DA">
       <w:start w:val="1"/>
@@ -606,11 +3375,225 @@
       </w:pPr>
     </w:lvl>
   </w:abstractNum>
+  <w:abstractNum w:abstractNumId="3" w15:restartNumberingAfterBreak="0">
+    <w:nsid w:val="60777077"/>
+    <w:multiLevelType w:val="hybridMultilevel"/>
+    <w:tmpl w:val="CC44EBE0"/>
+    <w:lvl w:ilvl="0" w:tplc="04090001">
+      <w:start w:val="1"/>
+      <w:numFmt w:val="bullet"/>
+      <w:lvlText w:val=""/>
+      <w:lvlJc w:val="left"/>
+      <w:pPr>
+        <w:ind w:left="720" w:hanging="360"/>
+      </w:pPr>
+      <w:rPr>
+        <w:rFonts w:ascii="Symbol" w:hAnsi="Symbol" w:hint="default"/>
+      </w:rPr>
+    </w:lvl>
+    <w:lvl w:ilvl="1" w:tplc="04090003" w:tentative="1">
+      <w:start w:val="1"/>
+      <w:numFmt w:val="bullet"/>
+      <w:lvlText w:val="o"/>
+      <w:lvlJc w:val="left"/>
+      <w:pPr>
+        <w:ind w:left="1440" w:hanging="360"/>
+      </w:pPr>
+      <w:rPr>
+        <w:rFonts w:ascii="Courier New" w:hAnsi="Courier New" w:cs="Courier New" w:hint="default"/>
+      </w:rPr>
+    </w:lvl>
+    <w:lvl w:ilvl="2" w:tplc="04090005" w:tentative="1">
+      <w:start w:val="1"/>
+      <w:numFmt w:val="bullet"/>
+      <w:lvlText w:val=""/>
+      <w:lvlJc w:val="left"/>
+      <w:pPr>
+        <w:ind w:left="2160" w:hanging="360"/>
+      </w:pPr>
+      <w:rPr>
+        <w:rFonts w:ascii="Wingdings" w:hAnsi="Wingdings" w:hint="default"/>
+      </w:rPr>
+    </w:lvl>
+    <w:lvl w:ilvl="3" w:tplc="04090001" w:tentative="1">
+      <w:start w:val="1"/>
+      <w:numFmt w:val="bullet"/>
+      <w:lvlText w:val=""/>
+      <w:lvlJc w:val="left"/>
+      <w:pPr>
+        <w:ind w:left="2880" w:hanging="360"/>
+      </w:pPr>
+      <w:rPr>
+        <w:rFonts w:ascii="Symbol" w:hAnsi="Symbol" w:hint="default"/>
+      </w:rPr>
+    </w:lvl>
+    <w:lvl w:ilvl="4" w:tplc="04090003" w:tentative="1">
+      <w:start w:val="1"/>
+      <w:numFmt w:val="bullet"/>
+      <w:lvlText w:val="o"/>
+      <w:lvlJc w:val="left"/>
+      <w:pPr>
+        <w:ind w:left="3600" w:hanging="360"/>
+      </w:pPr>
+      <w:rPr>
+        <w:rFonts w:ascii="Courier New" w:hAnsi="Courier New" w:cs="Courier New" w:hint="default"/>
+      </w:rPr>
+    </w:lvl>
+    <w:lvl w:ilvl="5" w:tplc="04090005" w:tentative="1">
+      <w:start w:val="1"/>
+      <w:numFmt w:val="bullet"/>
+      <w:lvlText w:val=""/>
+      <w:lvlJc w:val="left"/>
+      <w:pPr>
+        <w:ind w:left="4320" w:hanging="360"/>
+      </w:pPr>
+      <w:rPr>
+        <w:rFonts w:ascii="Wingdings" w:hAnsi="Wingdings" w:hint="default"/>
+      </w:rPr>
+    </w:lvl>
+    <w:lvl w:ilvl="6" w:tplc="04090001" w:tentative="1">
+      <w:start w:val="1"/>
+      <w:numFmt w:val="bullet"/>
+      <w:lvlText w:val=""/>
+      <w:lvlJc w:val="left"/>
+      <w:pPr>
+        <w:ind w:left="5040" w:hanging="360"/>
+      </w:pPr>
+      <w:rPr>
+        <w:rFonts w:ascii="Symbol" w:hAnsi="Symbol" w:hint="default"/>
+      </w:rPr>
+    </w:lvl>
+    <w:lvl w:ilvl="7" w:tplc="04090003" w:tentative="1">
+      <w:start w:val="1"/>
+      <w:numFmt w:val="bullet"/>
+      <w:lvlText w:val="o"/>
+      <w:lvlJc w:val="left"/>
+      <w:pPr>
+        <w:ind w:left="5760" w:hanging="360"/>
+      </w:pPr>
+      <w:rPr>
+        <w:rFonts w:ascii="Courier New" w:hAnsi="Courier New" w:cs="Courier New" w:hint="default"/>
+      </w:rPr>
+    </w:lvl>
+    <w:lvl w:ilvl="8" w:tplc="04090005" w:tentative="1">
+      <w:start w:val="1"/>
+      <w:numFmt w:val="bullet"/>
+      <w:lvlText w:val=""/>
+      <w:lvlJc w:val="left"/>
+      <w:pPr>
+        <w:ind w:left="6480" w:hanging="360"/>
+      </w:pPr>
+      <w:rPr>
+        <w:rFonts w:ascii="Wingdings" w:hAnsi="Wingdings" w:hint="default"/>
+      </w:rPr>
+    </w:lvl>
+  </w:abstractNum>
+  <w:abstractNum w:abstractNumId="4" w15:restartNumberingAfterBreak="0">
+    <w:nsid w:val="794C21FF"/>
+    <w:multiLevelType w:val="hybridMultilevel"/>
+    <w:tmpl w:val="C4B4D152"/>
+    <w:lvl w:ilvl="0" w:tplc="0409000F">
+      <w:start w:val="1"/>
+      <w:numFmt w:val="decimal"/>
+      <w:lvlText w:val="%1."/>
+      <w:lvlJc w:val="left"/>
+      <w:pPr>
+        <w:ind w:left="720" w:hanging="360"/>
+      </w:pPr>
+      <w:rPr>
+        <w:rFonts w:hint="default"/>
+      </w:rPr>
+    </w:lvl>
+    <w:lvl w:ilvl="1" w:tplc="04090001">
+      <w:start w:val="1"/>
+      <w:numFmt w:val="bullet"/>
+      <w:lvlText w:val=""/>
+      <w:lvlJc w:val="left"/>
+      <w:pPr>
+        <w:ind w:left="1440" w:hanging="360"/>
+      </w:pPr>
+      <w:rPr>
+        <w:rFonts w:ascii="Symbol" w:hAnsi="Symbol" w:hint="default"/>
+      </w:rPr>
+    </w:lvl>
+    <w:lvl w:ilvl="2" w:tplc="0409001B" w:tentative="1">
+      <w:start w:val="1"/>
+      <w:numFmt w:val="lowerRoman"/>
+      <w:lvlText w:val="%3."/>
+      <w:lvlJc w:val="right"/>
+      <w:pPr>
+        <w:ind w:left="2160" w:hanging="180"/>
+      </w:pPr>
+    </w:lvl>
+    <w:lvl w:ilvl="3" w:tplc="0409000F" w:tentative="1">
+      <w:start w:val="1"/>
+      <w:numFmt w:val="decimal"/>
+      <w:lvlText w:val="%4."/>
+      <w:lvlJc w:val="left"/>
+      <w:pPr>
+        <w:ind w:left="2880" w:hanging="360"/>
+      </w:pPr>
+    </w:lvl>
+    <w:lvl w:ilvl="4" w:tplc="04090019" w:tentative="1">
+      <w:start w:val="1"/>
+      <w:numFmt w:val="lowerLetter"/>
+      <w:lvlText w:val="%5."/>
+      <w:lvlJc w:val="left"/>
+      <w:pPr>
+        <w:ind w:left="3600" w:hanging="360"/>
+      </w:pPr>
+    </w:lvl>
+    <w:lvl w:ilvl="5" w:tplc="0409001B" w:tentative="1">
+      <w:start w:val="1"/>
+      <w:numFmt w:val="lowerRoman"/>
+      <w:lvlText w:val="%6."/>
+      <w:lvlJc w:val="right"/>
+      <w:pPr>
+        <w:ind w:left="4320" w:hanging="180"/>
+      </w:pPr>
+    </w:lvl>
+    <w:lvl w:ilvl="6" w:tplc="0409000F" w:tentative="1">
+      <w:start w:val="1"/>
+      <w:numFmt w:val="decimal"/>
+      <w:lvlText w:val="%7."/>
+      <w:lvlJc w:val="left"/>
+      <w:pPr>
+        <w:ind w:left="5040" w:hanging="360"/>
+      </w:pPr>
+    </w:lvl>
+    <w:lvl w:ilvl="7" w:tplc="04090019" w:tentative="1">
+      <w:start w:val="1"/>
+      <w:numFmt w:val="lowerLetter"/>
+      <w:lvlText w:val="%8."/>
+      <w:lvlJc w:val="left"/>
+      <w:pPr>
+        <w:ind w:left="5760" w:hanging="360"/>
+      </w:pPr>
+    </w:lvl>
+    <w:lvl w:ilvl="8" w:tplc="0409001B" w:tentative="1">
+      <w:start w:val="1"/>
+      <w:numFmt w:val="lowerRoman"/>
+      <w:lvlText w:val="%9."/>
+      <w:lvlJc w:val="right"/>
+      <w:pPr>
+        <w:ind w:left="6480" w:hanging="180"/>
+      </w:pPr>
+    </w:lvl>
+  </w:abstractNum>
   <w:num w:numId="1">
-    <w:abstractNumId w:val="1"/>
+    <w:abstractNumId w:val="2"/>
   </w:num>
   <w:num w:numId="2">
     <w:abstractNumId w:val="0"/>
+  </w:num>
+  <w:num w:numId="3">
+    <w:abstractNumId w:val="3"/>
+  </w:num>
+  <w:num w:numId="4">
+    <w:abstractNumId w:val="1"/>
+  </w:num>
+  <w:num w:numId="5">
+    <w:abstractNumId w:val="4"/>
   </w:num>
 </w:numbering>
 </file>
@@ -1125,6 +4108,89 @@
       <w:lang w:val="en-US"/>
     </w:rPr>
   </w:style>
+  <w:style w:type="character" w:styleId="Emphasis">
+    <w:name w:val="Emphasis"/>
+    <w:basedOn w:val="DefaultParagraphFont"/>
+    <w:uiPriority w:val="20"/>
+    <w:qFormat/>
+    <w:rsid w:val="00E43711"/>
+    <w:rPr>
+      <w:i/>
+      <w:iCs/>
+    </w:rPr>
+  </w:style>
+  <w:style w:type="character" w:styleId="IntenseEmphasis">
+    <w:name w:val="Intense Emphasis"/>
+    <w:basedOn w:val="DefaultParagraphFont"/>
+    <w:uiPriority w:val="21"/>
+    <w:qFormat/>
+    <w:rsid w:val="00E43711"/>
+    <w:rPr>
+      <w:i/>
+      <w:iCs/>
+      <w:color w:val="4472C4" w:themeColor="accent1"/>
+    </w:rPr>
+  </w:style>
+  <w:style w:type="table" w:styleId="GridTable1Light-Accent1">
+    <w:name w:val="Grid Table 1 Light Accent 1"/>
+    <w:basedOn w:val="TableNormal"/>
+    <w:uiPriority w:val="46"/>
+    <w:rsid w:val="00854BBE"/>
+    <w:pPr>
+      <w:spacing w:after="0" w:line="240" w:lineRule="auto"/>
+    </w:pPr>
+    <w:rPr>
+      <w:lang w:val="en-US"/>
+    </w:rPr>
+    <w:tblPr>
+      <w:tblStyleRowBandSize w:val="1"/>
+      <w:tblStyleColBandSize w:val="1"/>
+      <w:tblBorders>
+        <w:top w:val="single" w:sz="4" w:space="0" w:color="B4C6E7" w:themeColor="accent1" w:themeTint="66"/>
+        <w:left w:val="single" w:sz="4" w:space="0" w:color="B4C6E7" w:themeColor="accent1" w:themeTint="66"/>
+        <w:bottom w:val="single" w:sz="4" w:space="0" w:color="B4C6E7" w:themeColor="accent1" w:themeTint="66"/>
+        <w:right w:val="single" w:sz="4" w:space="0" w:color="B4C6E7" w:themeColor="accent1" w:themeTint="66"/>
+        <w:insideH w:val="single" w:sz="4" w:space="0" w:color="B4C6E7" w:themeColor="accent1" w:themeTint="66"/>
+        <w:insideV w:val="single" w:sz="4" w:space="0" w:color="B4C6E7" w:themeColor="accent1" w:themeTint="66"/>
+      </w:tblBorders>
+    </w:tblPr>
+    <w:tblStylePr w:type="firstRow">
+      <w:rPr>
+        <w:b/>
+        <w:bCs/>
+      </w:rPr>
+      <w:tblPr/>
+      <w:tcPr>
+        <w:tcBorders>
+          <w:bottom w:val="single" w:sz="12" w:space="0" w:color="8EAADB" w:themeColor="accent1" w:themeTint="99"/>
+        </w:tcBorders>
+      </w:tcPr>
+    </w:tblStylePr>
+    <w:tblStylePr w:type="lastRow">
+      <w:rPr>
+        <w:b/>
+        <w:bCs/>
+      </w:rPr>
+      <w:tblPr/>
+      <w:tcPr>
+        <w:tcBorders>
+          <w:top w:val="double" w:sz="2" w:space="0" w:color="8EAADB" w:themeColor="accent1" w:themeTint="99"/>
+        </w:tcBorders>
+      </w:tcPr>
+    </w:tblStylePr>
+    <w:tblStylePr w:type="firstCol">
+      <w:rPr>
+        <w:b/>
+        <w:bCs/>
+      </w:rPr>
+    </w:tblStylePr>
+    <w:tblStylePr w:type="lastCol">
+      <w:rPr>
+        <w:b/>
+        <w:bCs/>
+      </w:rPr>
+    </w:tblStylePr>
+  </w:style>
 </w:styles>
 </file>
 

</xml_diff>